<commit_message>
now with AGU formatting
(and another test email)
</commit_message>
<xml_diff>
--- a/the water paper.docx
+++ b/the water paper.docx
@@ -12,38 +12,201 @@
     </w:p>
     <w:p>
       <w:pPr>
-        <w:pStyle w:val="Heading1"/>
-      </w:pPr>
-      <w:r>
-        <w:t>Abstract</w:t>
+        <w:pStyle w:val="Authors"/>
+      </w:pPr>
+      <w:r>
+        <w:t>M. Saslaw, G. Henkes</w:t>
+      </w:r>
+      <w:r>
+        <w:rPr>
+          <w:vertAlign w:val="superscript"/>
+        </w:rPr>
+        <w:t>1</w:t>
+      </w:r>
+      <w:r>
+        <w:t>, D. Lee</w:t>
+      </w:r>
+      <w:r>
+        <w:rPr>
+          <w:vertAlign w:val="superscript"/>
+        </w:rPr>
+        <w:t>2</w:t>
+      </w:r>
+      <w:r>
+        <w:t>…</w:t>
       </w:r>
     </w:p>
     <w:p>
       <w:pPr>
-        <w:pStyle w:val="BodyText"/>
-      </w:pPr>
+        <w:pStyle w:val="Affiliation"/>
+      </w:pPr>
+      <w:r>
+        <w:rPr>
+          <w:vertAlign w:val="superscript"/>
+        </w:rPr>
+        <w:t>1</w:t>
+      </w:r>
+      <w:r>
+        <w:t>Stony Brook University</w:t>
+      </w:r>
     </w:p>
     <w:p>
       <w:pPr>
-        <w:pStyle w:val="Heading1"/>
-      </w:pPr>
-      <w:r>
-        <w:t>Introduction</w:t>
+        <w:pStyle w:val="Affiliation"/>
+      </w:pPr>
+      <w:r>
+        <w:rPr>
+          <w:vertAlign w:val="superscript"/>
+        </w:rPr>
+        <w:t>2</w:t>
+      </w:r>
+      <w:r>
+        <w:t>University of Michigan</w:t>
       </w:r>
     </w:p>
     <w:p>
       <w:pPr>
-        <w:pStyle w:val="BodyText"/>
-      </w:pPr>
+        <w:pStyle w:val="Affiliation"/>
+      </w:pPr>
+      <w:r>
+        <w:t>Corresponding author: Mae Saslaw (</w:t>
+      </w:r>
+      <w:hyperlink r:id="rId7" w:history="1">
+        <w:r>
+          <w:rPr>
+            <w:rStyle w:val="Hyperlink"/>
+          </w:rPr>
+          <w:t>mae.saslaw@stonybrook.edu</w:t>
+        </w:r>
+      </w:hyperlink>
+      <w:r>
+        <w:t>)</w:t>
+      </w:r>
     </w:p>
     <w:p>
       <w:pPr>
+        <w:pStyle w:val="Heading-Main"/>
+      </w:pPr>
+      <w:r>
+        <w:t>Key Points:</w:t>
+      </w:r>
+    </w:p>
+    <w:p>
+      <w:pPr>
+        <w:pStyle w:val="KeyPoints"/>
+        <w:numPr>
+          <w:ilvl w:val="0"/>
+          <w:numId w:val="27"/>
+        </w:numPr>
+      </w:pPr>
+      <w:r>
+        <w:t xml:space="preserve">New measurements </w:t>
+      </w:r>
+      <w:r>
+        <w:t>enhance the stable isotope hydrology record for the Turkana Basin</w:t>
+      </w:r>
+    </w:p>
+    <w:p>
+      <w:pPr>
+        <w:pStyle w:val="KeyPoints"/>
+        <w:numPr>
+          <w:ilvl w:val="0"/>
+          <w:numId w:val="27"/>
+        </w:numPr>
+      </w:pPr>
+      <w:r>
+        <w:t>Evaporation modelling provides water balance estimates under arid, closed basin lake conditions</w:t>
+      </w:r>
+    </w:p>
+    <w:p>
+      <w:pPr>
+        <w:pStyle w:val="Heading-Main"/>
+      </w:pPr>
+      <w:r>
+        <w:t>Abstract</w:t>
+      </w:r>
+    </w:p>
+    <w:p>
+      <w:pPr>
+        <w:pStyle w:val="Heading-Main"/>
+      </w:pPr>
+    </w:p>
+    <w:p>
+      <w:pPr>
+        <w:pStyle w:val="Heading-Main"/>
+      </w:pPr>
+      <w:r>
+        <w:t>Plain Language Summary</w:t>
+      </w:r>
+    </w:p>
+    <w:p>
+      <w:pPr>
         <w:pStyle w:val="BodyText"/>
       </w:pPr>
+    </w:p>
+    <w:p>
+      <w:pPr>
+        <w:pStyle w:val="Heading-Main"/>
+      </w:pPr>
+      <w:r>
+        <w:t xml:space="preserve">1 </w:t>
+      </w:r>
+      <w:r>
+        <w:t>Introduction</w:t>
+      </w:r>
+    </w:p>
+    <w:p>
+      <w:r>
+        <w:t xml:space="preserve">Lake Turkana is the largest desert lake in the world. It is one of the African Great Lakes, situated in the northern portion of the East African Rift System. Most of the lake lies in Kenya, and the </w:t>
+      </w:r>
+      <w:proofErr w:type="spellStart"/>
+      <w:r>
+        <w:t>Omo</w:t>
+      </w:r>
+      <w:proofErr w:type="spellEnd"/>
+      <w:r>
+        <w:t xml:space="preserve"> River Delta at the north end of the lake spans both sides of the border between Kenya and Ethiopia</w:t>
+      </w:r>
+      <w:r>
+        <w:t xml:space="preserve"> (</w:t>
+      </w:r>
+      <w:r>
+        <w:fldChar w:fldCharType="begin"/>
+      </w:r>
+      <w:r>
+        <w:instrText xml:space="preserve"> REF _Ref100660525 \h </w:instrText>
+      </w:r>
+      <w:r>
+        <w:fldChar w:fldCharType="separate"/>
+      </w:r>
+      <w:r>
+        <w:t xml:space="preserve">Figure </w:t>
+      </w:r>
       <w:r>
         <w:rPr>
           <w:noProof/>
         </w:rPr>
+        <w:t>1</w:t>
+      </w:r>
+      <w:r>
+        <w:fldChar w:fldCharType="end"/>
+      </w:r>
+      <w:r>
+        <w:t>)</w:t>
+      </w:r>
+      <w:r>
+        <w:t xml:space="preserve">. </w:t>
+      </w:r>
+    </w:p>
+    <w:p>
+      <w:pPr>
+        <w:pStyle w:val="BodyText"/>
+      </w:pPr>
+      <w:r>
+        <w:rPr>
+          <w:noProof/>
+        </w:rPr>
+        <w:lastRenderedPageBreak/>
         <w:drawing>
           <wp:anchor distT="0" distB="0" distL="114300" distR="114300" simplePos="0" relativeHeight="251658240" behindDoc="0" locked="0" layoutInCell="1" allowOverlap="1" wp14:anchorId="3D2DB5EE" wp14:editId="28BE2252">
             <wp:simplePos x="0" y="0"/>
@@ -68,7 +231,7 @@
                     <pic:cNvPicPr/>
                   </pic:nvPicPr>
                   <pic:blipFill>
-                    <a:blip r:embed="rId5" cstate="print">
+                    <a:blip r:embed="rId8" cstate="print">
                       <a:extLst>
                         <a:ext uri="{28A0092B-C50C-407E-A947-70E740481C1C}">
                           <a14:useLocalDpi xmlns:a14="http://schemas.microsoft.com/office/drawing/2010/main" val="0"/>
@@ -143,23 +306,63 @@
                         <w:txbxContent>
                           <w:p>
                             <w:pPr>
-                              <w:pStyle w:val="Caption"/>
+                              <w:pStyle w:val="FigureorTableCaption"/>
                               <w:rPr>
-                                <w:rFonts w:ascii="Times New Roman" w:eastAsia="Times New Roman" w:hAnsi="Times New Roman" w:cs="Times New Roman"/>
                                 <w:noProof/>
                               </w:rPr>
                             </w:pPr>
+                            <w:bookmarkStart w:id="0" w:name="_Ref100660525"/>
                             <w:r>
+                              <w:rPr>
+                                <w:b/>
+                                <w:bCs/>
+                              </w:rPr>
                               <w:t xml:space="preserve">Figure </w:t>
                             </w:r>
-                            <w:fldSimple w:instr=" SEQ Figure \* ARABIC ">
-                              <w:r>
-                                <w:rPr>
-                                  <w:noProof/>
-                                </w:rPr>
-                                <w:t>1</w:t>
-                              </w:r>
-                            </w:fldSimple>
+                            <w:r>
+                              <w:rPr>
+                                <w:b/>
+                                <w:bCs/>
+                              </w:rPr>
+                              <w:fldChar w:fldCharType="begin"/>
+                            </w:r>
+                            <w:r>
+                              <w:rPr>
+                                <w:b/>
+                                <w:bCs/>
+                              </w:rPr>
+                              <w:instrText xml:space="preserve"> SEQ Figure \* ARABIC </w:instrText>
+                            </w:r>
+                            <w:r>
+                              <w:rPr>
+                                <w:b/>
+                                <w:bCs/>
+                              </w:rPr>
+                              <w:fldChar w:fldCharType="separate"/>
+                            </w:r>
+                            <w:r>
+                              <w:rPr>
+                                <w:b/>
+                                <w:bCs/>
+                                <w:noProof/>
+                              </w:rPr>
+                              <w:t>1</w:t>
+                            </w:r>
+                            <w:r>
+                              <w:rPr>
+                                <w:b/>
+                                <w:bCs/>
+                              </w:rPr>
+                              <w:fldChar w:fldCharType="end"/>
+                            </w:r>
+                            <w:bookmarkEnd w:id="0"/>
+                            <w:r>
+                              <w:rPr>
+                                <w:b/>
+                                <w:bCs/>
+                              </w:rPr>
+                              <w:t>.</w:t>
+                            </w:r>
                             <w:r>
                               <w:t xml:space="preserve"> Sample location map for waters collected in the Turkana Basin, 2016–2021</w:t>
                             </w:r>
@@ -189,23 +392,63 @@
                   <w:txbxContent>
                     <w:p>
                       <w:pPr>
-                        <w:pStyle w:val="Caption"/>
+                        <w:pStyle w:val="FigureorTableCaption"/>
                         <w:rPr>
-                          <w:rFonts w:ascii="Times New Roman" w:eastAsia="Times New Roman" w:hAnsi="Times New Roman" w:cs="Times New Roman"/>
                           <w:noProof/>
                         </w:rPr>
                       </w:pPr>
+                      <w:bookmarkStart w:id="1" w:name="_Ref100660525"/>
                       <w:r>
+                        <w:rPr>
+                          <w:b/>
+                          <w:bCs/>
+                        </w:rPr>
                         <w:t xml:space="preserve">Figure </w:t>
                       </w:r>
-                      <w:fldSimple w:instr=" SEQ Figure \* ARABIC ">
-                        <w:r>
-                          <w:rPr>
-                            <w:noProof/>
-                          </w:rPr>
-                          <w:t>1</w:t>
-                        </w:r>
-                      </w:fldSimple>
+                      <w:r>
+                        <w:rPr>
+                          <w:b/>
+                          <w:bCs/>
+                        </w:rPr>
+                        <w:fldChar w:fldCharType="begin"/>
+                      </w:r>
+                      <w:r>
+                        <w:rPr>
+                          <w:b/>
+                          <w:bCs/>
+                        </w:rPr>
+                        <w:instrText xml:space="preserve"> SEQ Figure \* ARABIC </w:instrText>
+                      </w:r>
+                      <w:r>
+                        <w:rPr>
+                          <w:b/>
+                          <w:bCs/>
+                        </w:rPr>
+                        <w:fldChar w:fldCharType="separate"/>
+                      </w:r>
+                      <w:r>
+                        <w:rPr>
+                          <w:b/>
+                          <w:bCs/>
+                          <w:noProof/>
+                        </w:rPr>
+                        <w:t>1</w:t>
+                      </w:r>
+                      <w:r>
+                        <w:rPr>
+                          <w:b/>
+                          <w:bCs/>
+                        </w:rPr>
+                        <w:fldChar w:fldCharType="end"/>
+                      </w:r>
+                      <w:bookmarkEnd w:id="1"/>
+                      <w:r>
+                        <w:rPr>
+                          <w:b/>
+                          <w:bCs/>
+                        </w:rPr>
+                        <w:t>.</w:t>
+                      </w:r>
                       <w:r>
                         <w:t xml:space="preserve"> Sample location map for waters collected in the Turkana Basin, 2016–2021</w:t>
                       </w:r>
@@ -221,10 +464,12 @@
     </w:p>
     <w:p>
       <w:pPr>
-        <w:pStyle w:val="Heading1"/>
-      </w:pPr>
-      <w:r>
-        <w:lastRenderedPageBreak/>
+        <w:pStyle w:val="Heading-Main"/>
+      </w:pPr>
+      <w:r>
+        <w:t xml:space="preserve">2 Materials and </w:t>
+      </w:r>
+      <w:r>
         <w:t>Methods</w:t>
       </w:r>
     </w:p>
@@ -235,10 +480,10 @@
     </w:p>
     <w:p>
       <w:pPr>
-        <w:pStyle w:val="Heading1"/>
-      </w:pPr>
-      <w:r>
-        <w:t>Results</w:t>
+        <w:pStyle w:val="Heading-Main"/>
+      </w:pPr>
+      <w:r>
+        <w:t>3 Data</w:t>
       </w:r>
     </w:p>
     <w:p>
@@ -265,6 +510,7 @@
         <w:rPr>
           <w:noProof/>
         </w:rPr>
+        <w:lastRenderedPageBreak/>
         <w:drawing>
           <wp:inline distT="0" distB="0" distL="0" distR="0" wp14:anchorId="45B24B3A" wp14:editId="1CA8A328">
             <wp:extent cx="5943600" cy="3626485"/>
@@ -281,7 +527,7 @@
                     <pic:cNvPicPr/>
                   </pic:nvPicPr>
                   <pic:blipFill>
-                    <a:blip r:embed="rId6">
+                    <a:blip r:embed="rId9">
                       <a:extLst>
                         <a:ext uri="{28A0092B-C50C-407E-A947-70E740481C1C}">
                           <a14:useLocalDpi xmlns:a14="http://schemas.microsoft.com/office/drawing/2010/main" val="0"/>
@@ -310,19 +556,51 @@
     </w:p>
     <w:p>
       <w:pPr>
-        <w:pStyle w:val="Caption"/>
-      </w:pPr>
-      <w:r>
+        <w:pStyle w:val="FigureorTableCaption"/>
+      </w:pPr>
+      <w:r>
+        <w:rPr>
+          <w:b/>
+          <w:bCs/>
+        </w:rPr>
         <w:t xml:space="preserve">Figure </w:t>
       </w:r>
-      <w:fldSimple w:instr=" SEQ Figure \* ARABIC ">
-        <w:r>
-          <w:rPr>
-            <w:noProof/>
-          </w:rPr>
-          <w:t>2</w:t>
-        </w:r>
-      </w:fldSimple>
+      <w:r>
+        <w:rPr>
+          <w:b/>
+          <w:bCs/>
+        </w:rPr>
+        <w:fldChar w:fldCharType="begin"/>
+      </w:r>
+      <w:r>
+        <w:rPr>
+          <w:b/>
+          <w:bCs/>
+        </w:rPr>
+        <w:instrText xml:space="preserve"> SEQ Figure \* ARABIC </w:instrText>
+      </w:r>
+      <w:r>
+        <w:rPr>
+          <w:b/>
+          <w:bCs/>
+        </w:rPr>
+        <w:fldChar w:fldCharType="separate"/>
+      </w:r>
+      <w:r>
+        <w:rPr>
+          <w:b/>
+          <w:bCs/>
+          <w:noProof/>
+        </w:rPr>
+        <w:t>2</w:t>
+      </w:r>
+      <w:r>
+        <w:rPr>
+          <w:b/>
+          <w:bCs/>
+        </w:rPr>
+        <w:fldChar w:fldCharType="end"/>
+      </w:r>
       <w:r>
         <w:t xml:space="preserve"> Water isotope measurements</w:t>
       </w:r>
@@ -336,7 +614,6 @@
         <w:rPr>
           <w:noProof/>
         </w:rPr>
-        <w:lastRenderedPageBreak/>
         <w:drawing>
           <wp:inline distT="0" distB="0" distL="0" distR="0" wp14:anchorId="3B15CE59" wp14:editId="12C5CFF8">
             <wp:extent cx="5943600" cy="3882390"/>
@@ -353,7 +630,7 @@
                     <pic:cNvPicPr/>
                   </pic:nvPicPr>
                   <pic:blipFill>
-                    <a:blip r:embed="rId7">
+                    <a:blip r:embed="rId10">
                       <a:extLst>
                         <a:ext uri="{28A0092B-C50C-407E-A947-70E740481C1C}">
                           <a14:useLocalDpi xmlns:a14="http://schemas.microsoft.com/office/drawing/2010/main" val="0"/>
@@ -382,19 +659,59 @@
     </w:p>
     <w:p>
       <w:pPr>
-        <w:pStyle w:val="Caption"/>
-      </w:pPr>
-      <w:r>
+        <w:pStyle w:val="FigureorTableCaption"/>
+      </w:pPr>
+      <w:r>
+        <w:rPr>
+          <w:b/>
+          <w:bCs/>
+        </w:rPr>
+        <w:lastRenderedPageBreak/>
         <w:t xml:space="preserve">Figure </w:t>
       </w:r>
-      <w:fldSimple w:instr=" SEQ Figure \* ARABIC ">
-        <w:r>
-          <w:rPr>
-            <w:noProof/>
-          </w:rPr>
-          <w:t>3</w:t>
-        </w:r>
-      </w:fldSimple>
+      <w:r>
+        <w:rPr>
+          <w:b/>
+          <w:bCs/>
+        </w:rPr>
+        <w:fldChar w:fldCharType="begin"/>
+      </w:r>
+      <w:r>
+        <w:rPr>
+          <w:b/>
+          <w:bCs/>
+        </w:rPr>
+        <w:instrText xml:space="preserve"> SEQ Figure \* ARABIC </w:instrText>
+      </w:r>
+      <w:r>
+        <w:rPr>
+          <w:b/>
+          <w:bCs/>
+        </w:rPr>
+        <w:fldChar w:fldCharType="separate"/>
+      </w:r>
+      <w:r>
+        <w:rPr>
+          <w:b/>
+          <w:bCs/>
+          <w:noProof/>
+        </w:rPr>
+        <w:t>3</w:t>
+      </w:r>
+      <w:r>
+        <w:rPr>
+          <w:b/>
+          <w:bCs/>
+        </w:rPr>
+        <w:fldChar w:fldCharType="end"/>
+      </w:r>
+      <w:r>
+        <w:rPr>
+          <w:b/>
+          <w:bCs/>
+        </w:rPr>
+        <w:t>.</w:t>
+      </w:r>
       <w:r>
         <w:t xml:space="preserve"> Lake water isotopes and lake height records from </w:t>
       </w:r>
@@ -404,10 +721,10 @@
     </w:p>
     <w:p>
       <w:pPr>
-        <w:pStyle w:val="Heading1"/>
-      </w:pPr>
-      <w:r>
-        <w:t>Discussion</w:t>
+        <w:pStyle w:val="Heading-Main"/>
+      </w:pPr>
+      <w:r>
+        <w:t>4 Results</w:t>
       </w:r>
     </w:p>
     <w:p>
@@ -441,7 +758,7 @@
                     <pic:cNvPicPr/>
                   </pic:nvPicPr>
                   <pic:blipFill>
-                    <a:blip r:embed="rId8">
+                    <a:blip r:embed="rId11">
                       <a:extLst>
                         <a:ext uri="{28A0092B-C50C-407E-A947-70E740481C1C}">
                           <a14:useLocalDpi xmlns:a14="http://schemas.microsoft.com/office/drawing/2010/main" val="0"/>
@@ -470,29 +787,70 @@
     </w:p>
     <w:p>
       <w:pPr>
-        <w:pStyle w:val="Caption"/>
-      </w:pPr>
-      <w:r>
+        <w:pStyle w:val="FigureorTableCaption"/>
+      </w:pPr>
+      <w:r>
+        <w:rPr>
+          <w:b/>
+          <w:bCs/>
+        </w:rPr>
         <w:t xml:space="preserve">Figure </w:t>
       </w:r>
-      <w:fldSimple w:instr=" SEQ Figure \* ARABIC ">
-        <w:r>
-          <w:rPr>
-            <w:noProof/>
-          </w:rPr>
-          <w:t>4</w:t>
-        </w:r>
-      </w:fldSimple>
+      <w:r>
+        <w:rPr>
+          <w:b/>
+          <w:bCs/>
+        </w:rPr>
+        <w:fldChar w:fldCharType="begin"/>
+      </w:r>
+      <w:r>
+        <w:rPr>
+          <w:b/>
+          <w:bCs/>
+        </w:rPr>
+        <w:instrText xml:space="preserve"> SEQ Figure \* ARABIC </w:instrText>
+      </w:r>
+      <w:r>
+        <w:rPr>
+          <w:b/>
+          <w:bCs/>
+        </w:rPr>
+        <w:fldChar w:fldCharType="separate"/>
+      </w:r>
+      <w:r>
+        <w:rPr>
+          <w:b/>
+          <w:bCs/>
+          <w:noProof/>
+        </w:rPr>
+        <w:t>4</w:t>
+      </w:r>
+      <w:r>
+        <w:rPr>
+          <w:b/>
+          <w:bCs/>
+        </w:rPr>
+        <w:fldChar w:fldCharType="end"/>
+      </w:r>
+      <w:r>
+        <w:rPr>
+          <w:b/>
+          <w:bCs/>
+        </w:rPr>
+        <w:t>.</w:t>
+      </w:r>
       <w:r>
         <w:t xml:space="preserve"> Lake evaporation models with varying input conditions</w:t>
       </w:r>
     </w:p>
     <w:p>
       <w:pPr>
-        <w:pStyle w:val="Heading1"/>
-      </w:pPr>
-      <w:r>
-        <w:lastRenderedPageBreak/>
+        <w:pStyle w:val="Heading-Main"/>
+      </w:pPr>
+      <w:r>
+        <w:t xml:space="preserve">5 </w:t>
+      </w:r>
+      <w:r>
         <w:t>Conclusions</w:t>
       </w:r>
     </w:p>
@@ -503,70 +861,33 @@
     </w:p>
     <w:p>
       <w:pPr>
-        <w:pStyle w:val="Heading2"/>
-      </w:pPr>
-      <w:r>
-        <w:t>Author Contributions</w:t>
+        <w:pStyle w:val="Heading-Main"/>
+      </w:pPr>
+      <w:r>
+        <w:t>Acknowledgements</w:t>
       </w:r>
     </w:p>
     <w:p>
       <w:pPr>
-        <w:pStyle w:val="BodyText"/>
-      </w:pPr>
+        <w:pStyle w:val="Heading-Main"/>
+      </w:pPr>
+      <w:r>
+        <w:t>Open Research</w:t>
+      </w:r>
     </w:p>
     <w:p>
       <w:pPr>
-        <w:pStyle w:val="Heading2"/>
-      </w:pPr>
-      <w:r>
-        <w:t>Funding</w:t>
-      </w:r>
-    </w:p>
-    <w:p>
-      <w:pPr>
-        <w:pStyle w:val="BodyText"/>
-      </w:pPr>
-    </w:p>
-    <w:p>
-      <w:pPr>
-        <w:pStyle w:val="Heading2"/>
-      </w:pPr>
-      <w:r>
-        <w:t>Acknowledgements</w:t>
-      </w:r>
-    </w:p>
-    <w:p>
-      <w:pPr>
-        <w:pStyle w:val="BodyText"/>
-      </w:pPr>
-    </w:p>
-    <w:p>
-      <w:pPr>
-        <w:pStyle w:val="Heading2"/>
-      </w:pPr>
-      <w:r>
-        <w:t>Conflicts of Interest</w:t>
-      </w:r>
-    </w:p>
-    <w:p>
-      <w:pPr>
-        <w:pStyle w:val="BodyText"/>
-      </w:pPr>
-    </w:p>
-    <w:p>
-      <w:pPr>
-        <w:pStyle w:val="Heading1"/>
-        <w:rPr>
-          <w:lang w:val="el-GR"/>
-        </w:rPr>
+        <w:pStyle w:val="Heading-Main"/>
       </w:pPr>
       <w:r>
         <w:t>References</w:t>
       </w:r>
     </w:p>
     <w:sectPr>
+      <w:headerReference w:type="default" r:id="rId12"/>
       <w:pgSz w:w="12240" w:h="15840"/>
       <w:pgMar w:top="1440" w:right="1440" w:bottom="1440" w:left="1440" w:header="720" w:footer="720" w:gutter="0"/>
+      <w:lnNumType w:countBy="1" w:restart="continuous"/>
       <w:cols w:space="720"/>
       <w:docGrid w:linePitch="360"/>
     </w:sectPr>
@@ -574,9 +895,212 @@
 </w:document>
 </file>
 
+<file path=word/endnotes.xml><?xml version="1.0" encoding="utf-8"?>
+<w:endnotes xmlns:wpc="http://schemas.microsoft.com/office/word/2010/wordprocessingCanvas" xmlns:cx="http://schemas.microsoft.com/office/drawing/2014/chartex" xmlns:cx1="http://schemas.microsoft.com/office/drawing/2015/9/8/chartex" xmlns:cx2="http://schemas.microsoft.com/office/drawing/2015/10/21/chartex" xmlns:cx3="http://schemas.microsoft.com/office/drawing/2016/5/9/chartex" xmlns:cx4="http://schemas.microsoft.com/office/drawing/2016/5/10/chartex" xmlns:cx5="http://schemas.microsoft.com/office/drawing/2016/5/11/chartex" xmlns:cx6="http://schemas.microsoft.com/office/drawing/2016/5/12/chartex" xmlns:cx7="http://schemas.microsoft.com/office/drawing/2016/5/13/chartex" xmlns:cx8="http://schemas.microsoft.com/office/drawing/2016/5/14/chartex" xmlns:mc="http://schemas.openxmlformats.org/markup-compatibility/2006" xmlns:aink="http://schemas.microsoft.com/office/drawing/2016/ink" xmlns:am3d="http://schemas.microsoft.com/office/drawing/2017/model3d" xmlns:o="urn:schemas-microsoft-com:office:office" xmlns:r="http://schemas.openxmlformats.org/officeDocument/2006/relationships" xmlns:m="http://schemas.openxmlformats.org/officeDocument/2006/math" xmlns:v="urn:schemas-microsoft-com:vml" xmlns:wp14="http://schemas.microsoft.com/office/word/2010/wordprocessingDrawing" xmlns:wp="http://schemas.openxmlformats.org/drawingml/2006/wordprocessingDrawing" xmlns:w10="urn:schemas-microsoft-com:office:word" xmlns:w="http://schemas.openxmlformats.org/wordprocessingml/2006/main" xmlns:w14="http://schemas.microsoft.com/office/word/2010/wordml" xmlns:w15="http://schemas.microsoft.com/office/word/2012/wordml" xmlns:w16cex="http://schemas.microsoft.com/office/word/2018/wordml/cex" xmlns:w16cid="http://schemas.microsoft.com/office/word/2016/wordml/cid" xmlns:w16="http://schemas.microsoft.com/office/word/2018/wordml" xmlns:w16sdtdh="http://schemas.microsoft.com/office/word/2020/wordml/sdtdatahash" xmlns:w16se="http://schemas.microsoft.com/office/word/2015/wordml/symex" xmlns:wpg="http://schemas.microsoft.com/office/word/2010/wordprocessingGroup" xmlns:wpi="http://schemas.microsoft.com/office/word/2010/wordprocessingInk" xmlns:wne="http://schemas.microsoft.com/office/word/2006/wordml" xmlns:wps="http://schemas.microsoft.com/office/word/2010/wordprocessingShape" mc:Ignorable="w14 w15 w16se w16cid w16 w16cex w16sdtdh wp14">
+  <w:endnote w:type="separator" w:id="-1">
+    <w:p>
+      <w:r>
+        <w:separator/>
+      </w:r>
+    </w:p>
+  </w:endnote>
+  <w:endnote w:type="continuationSeparator" w:id="0">
+    <w:p>
+      <w:r>
+        <w:continuationSeparator/>
+      </w:r>
+    </w:p>
+  </w:endnote>
+</w:endnotes>
+</file>
+
+<file path=word/footnotes.xml><?xml version="1.0" encoding="utf-8"?>
+<w:footnotes xmlns:wpc="http://schemas.microsoft.com/office/word/2010/wordprocessingCanvas" xmlns:cx="http://schemas.microsoft.com/office/drawing/2014/chartex" xmlns:cx1="http://schemas.microsoft.com/office/drawing/2015/9/8/chartex" xmlns:cx2="http://schemas.microsoft.com/office/drawing/2015/10/21/chartex" xmlns:cx3="http://schemas.microsoft.com/office/drawing/2016/5/9/chartex" xmlns:cx4="http://schemas.microsoft.com/office/drawing/2016/5/10/chartex" xmlns:cx5="http://schemas.microsoft.com/office/drawing/2016/5/11/chartex" xmlns:cx6="http://schemas.microsoft.com/office/drawing/2016/5/12/chartex" xmlns:cx7="http://schemas.microsoft.com/office/drawing/2016/5/13/chartex" xmlns:cx8="http://schemas.microsoft.com/office/drawing/2016/5/14/chartex" xmlns:mc="http://schemas.openxmlformats.org/markup-compatibility/2006" xmlns:aink="http://schemas.microsoft.com/office/drawing/2016/ink" xmlns:am3d="http://schemas.microsoft.com/office/drawing/2017/model3d" xmlns:o="urn:schemas-microsoft-com:office:office" xmlns:r="http://schemas.openxmlformats.org/officeDocument/2006/relationships" xmlns:m="http://schemas.openxmlformats.org/officeDocument/2006/math" xmlns:v="urn:schemas-microsoft-com:vml" xmlns:wp14="http://schemas.microsoft.com/office/word/2010/wordprocessingDrawing" xmlns:wp="http://schemas.openxmlformats.org/drawingml/2006/wordprocessingDrawing" xmlns:w10="urn:schemas-microsoft-com:office:word" xmlns:w="http://schemas.openxmlformats.org/wordprocessingml/2006/main" xmlns:w14="http://schemas.microsoft.com/office/word/2010/wordml" xmlns:w15="http://schemas.microsoft.com/office/word/2012/wordml" xmlns:w16cex="http://schemas.microsoft.com/office/word/2018/wordml/cex" xmlns:w16cid="http://schemas.microsoft.com/office/word/2016/wordml/cid" xmlns:w16="http://schemas.microsoft.com/office/word/2018/wordml" xmlns:w16sdtdh="http://schemas.microsoft.com/office/word/2020/wordml/sdtdatahash" xmlns:w16se="http://schemas.microsoft.com/office/word/2015/wordml/symex" xmlns:wpg="http://schemas.microsoft.com/office/word/2010/wordprocessingGroup" xmlns:wpi="http://schemas.microsoft.com/office/word/2010/wordprocessingInk" xmlns:wne="http://schemas.microsoft.com/office/word/2006/wordml" xmlns:wps="http://schemas.microsoft.com/office/word/2010/wordprocessingShape" mc:Ignorable="w14 w15 w16se w16cid w16 w16cex w16sdtdh wp14">
+  <w:footnote w:type="separator" w:id="-1">
+    <w:p>
+      <w:r>
+        <w:separator/>
+      </w:r>
+    </w:p>
+  </w:footnote>
+  <w:footnote w:type="continuationSeparator" w:id="0">
+    <w:p>
+      <w:r>
+        <w:continuationSeparator/>
+      </w:r>
+    </w:p>
+  </w:footnote>
+</w:footnotes>
+</file>
+
+<file path=word/header1.xml><?xml version="1.0" encoding="utf-8"?>
+<w:hdr xmlns:wpc="http://schemas.microsoft.com/office/word/2010/wordprocessingCanvas" xmlns:cx="http://schemas.microsoft.com/office/drawing/2014/chartex" xmlns:cx1="http://schemas.microsoft.com/office/drawing/2015/9/8/chartex" xmlns:cx2="http://schemas.microsoft.com/office/drawing/2015/10/21/chartex" xmlns:cx3="http://schemas.microsoft.com/office/drawing/2016/5/9/chartex" xmlns:cx4="http://schemas.microsoft.com/office/drawing/2016/5/10/chartex" xmlns:cx5="http://schemas.microsoft.com/office/drawing/2016/5/11/chartex" xmlns:cx6="http://schemas.microsoft.com/office/drawing/2016/5/12/chartex" xmlns:cx7="http://schemas.microsoft.com/office/drawing/2016/5/13/chartex" xmlns:cx8="http://schemas.microsoft.com/office/drawing/2016/5/14/chartex" xmlns:mc="http://schemas.openxmlformats.org/markup-compatibility/2006" xmlns:aink="http://schemas.microsoft.com/office/drawing/2016/ink" xmlns:am3d="http://schemas.microsoft.com/office/drawing/2017/model3d" xmlns:o="urn:schemas-microsoft-com:office:office" xmlns:r="http://schemas.openxmlformats.org/officeDocument/2006/relationships" xmlns:m="http://schemas.openxmlformats.org/officeDocument/2006/math" xmlns:v="urn:schemas-microsoft-com:vml" xmlns:wp14="http://schemas.microsoft.com/office/word/2010/wordprocessingDrawing" xmlns:wp="http://schemas.openxmlformats.org/drawingml/2006/wordprocessingDrawing" xmlns:w10="urn:schemas-microsoft-com:office:word" xmlns:w="http://schemas.openxmlformats.org/wordprocessingml/2006/main" xmlns:w14="http://schemas.microsoft.com/office/word/2010/wordml" xmlns:w15="http://schemas.microsoft.com/office/word/2012/wordml" xmlns:w16cex="http://schemas.microsoft.com/office/word/2018/wordml/cex" xmlns:w16cid="http://schemas.microsoft.com/office/word/2016/wordml/cid" xmlns:w16="http://schemas.microsoft.com/office/word/2018/wordml" xmlns:w16sdtdh="http://schemas.microsoft.com/office/word/2020/wordml/sdtdatahash" xmlns:w16se="http://schemas.microsoft.com/office/word/2015/wordml/symex" xmlns:wpg="http://schemas.microsoft.com/office/word/2010/wordprocessingGroup" xmlns:wpi="http://schemas.microsoft.com/office/word/2010/wordprocessingInk" xmlns:wne="http://schemas.microsoft.com/office/word/2006/wordml" xmlns:wps="http://schemas.microsoft.com/office/word/2010/wordprocessingShape" mc:Ignorable="w14 w15 w16se w16cid w16 w16cex w16sdtdh wp14">
+  <w:p>
+    <w:pPr>
+      <w:pStyle w:val="Header"/>
+      <w:jc w:val="center"/>
+    </w:pPr>
+    <w:r>
+      <w:t xml:space="preserve">manuscript </w:t>
+    </w:r>
+    <w:r>
+      <w:t>in preparation for</w:t>
+    </w:r>
+    <w:r>
+      <w:t xml:space="preserve"> </w:t>
+    </w:r>
+    <w:r>
+      <w:rPr>
+        <w:i/>
+      </w:rPr>
+      <w:t xml:space="preserve">replace this text with name of </w:t>
+    </w:r>
+    <w:r>
+      <w:rPr>
+        <w:i/>
+      </w:rPr>
+      <w:t>AGU journal</w:t>
+    </w:r>
+  </w:p>
+  <w:p>
+    <w:pPr>
+      <w:pStyle w:val="Header"/>
+    </w:pPr>
+  </w:p>
+</w:hdr>
+</file>
+
 <file path=word/numbering.xml><?xml version="1.0" encoding="utf-8"?>
 <w:numbering xmlns:wpc="http://schemas.microsoft.com/office/word/2010/wordprocessingCanvas" xmlns:cx="http://schemas.microsoft.com/office/drawing/2014/chartex" xmlns:cx1="http://schemas.microsoft.com/office/drawing/2015/9/8/chartex" xmlns:cx2="http://schemas.microsoft.com/office/drawing/2015/10/21/chartex" xmlns:cx3="http://schemas.microsoft.com/office/drawing/2016/5/9/chartex" xmlns:cx4="http://schemas.microsoft.com/office/drawing/2016/5/10/chartex" xmlns:cx5="http://schemas.microsoft.com/office/drawing/2016/5/11/chartex" xmlns:cx6="http://schemas.microsoft.com/office/drawing/2016/5/12/chartex" xmlns:cx7="http://schemas.microsoft.com/office/drawing/2016/5/13/chartex" xmlns:cx8="http://schemas.microsoft.com/office/drawing/2016/5/14/chartex" xmlns:mc="http://schemas.openxmlformats.org/markup-compatibility/2006" xmlns:aink="http://schemas.microsoft.com/office/drawing/2016/ink" xmlns:am3d="http://schemas.microsoft.com/office/drawing/2017/model3d" xmlns:o="urn:schemas-microsoft-com:office:office" xmlns:r="http://schemas.openxmlformats.org/officeDocument/2006/relationships" xmlns:m="http://schemas.openxmlformats.org/officeDocument/2006/math" xmlns:v="urn:schemas-microsoft-com:vml" xmlns:wp14="http://schemas.microsoft.com/office/word/2010/wordprocessingDrawing" xmlns:wp="http://schemas.openxmlformats.org/drawingml/2006/wordprocessingDrawing" xmlns:w10="urn:schemas-microsoft-com:office:word" xmlns:w="http://schemas.openxmlformats.org/wordprocessingml/2006/main" xmlns:w14="http://schemas.microsoft.com/office/word/2010/wordml" xmlns:w15="http://schemas.microsoft.com/office/word/2012/wordml" xmlns:w16cex="http://schemas.microsoft.com/office/word/2018/wordml/cex" xmlns:w16cid="http://schemas.microsoft.com/office/word/2016/wordml/cid" xmlns:w16="http://schemas.microsoft.com/office/word/2018/wordml" xmlns:w16sdtdh="http://schemas.microsoft.com/office/word/2020/wordml/sdtdatahash" xmlns:w16se="http://schemas.microsoft.com/office/word/2015/wordml/symex" xmlns:wpg="http://schemas.microsoft.com/office/word/2010/wordprocessingGroup" xmlns:wpi="http://schemas.microsoft.com/office/word/2010/wordprocessingInk" xmlns:wne="http://schemas.microsoft.com/office/word/2006/wordml" xmlns:wps="http://schemas.microsoft.com/office/word/2010/wordprocessingShape" mc:Ignorable="w14 w15 w16se w16cid w16 w16cex w16sdtdh wp14">
   <w:abstractNum w:abstractNumId="0" w15:restartNumberingAfterBreak="0">
+    <w:nsid w:val="FFFFFF7C"/>
+    <w:multiLevelType w:val="singleLevel"/>
+    <w:tmpl w:val="772090C6"/>
+    <w:lvl w:ilvl="0">
+      <w:start w:val="1"/>
+      <w:numFmt w:val="decimal"/>
+      <w:lvlText w:val="%1."/>
+      <w:lvlJc w:val="left"/>
+      <w:pPr>
+        <w:tabs>
+          <w:tab w:val="num" w:pos="1800"/>
+        </w:tabs>
+        <w:ind w:left="1800" w:hanging="360"/>
+      </w:pPr>
+    </w:lvl>
+  </w:abstractNum>
+  <w:abstractNum w:abstractNumId="1" w15:restartNumberingAfterBreak="0">
+    <w:nsid w:val="FFFFFF7D"/>
+    <w:multiLevelType w:val="singleLevel"/>
+    <w:tmpl w:val="8A4E54BA"/>
+    <w:lvl w:ilvl="0">
+      <w:start w:val="1"/>
+      <w:numFmt w:val="decimal"/>
+      <w:lvlText w:val="%1."/>
+      <w:lvlJc w:val="left"/>
+      <w:pPr>
+        <w:tabs>
+          <w:tab w:val="num" w:pos="1440"/>
+        </w:tabs>
+        <w:ind w:left="1440" w:hanging="360"/>
+      </w:pPr>
+    </w:lvl>
+  </w:abstractNum>
+  <w:abstractNum w:abstractNumId="2" w15:restartNumberingAfterBreak="0">
+    <w:nsid w:val="FFFFFF7E"/>
+    <w:multiLevelType w:val="singleLevel"/>
+    <w:tmpl w:val="C9A8E01E"/>
+    <w:lvl w:ilvl="0">
+      <w:start w:val="1"/>
+      <w:numFmt w:val="decimal"/>
+      <w:lvlText w:val="%1."/>
+      <w:lvlJc w:val="left"/>
+      <w:pPr>
+        <w:tabs>
+          <w:tab w:val="num" w:pos="1080"/>
+        </w:tabs>
+        <w:ind w:left="1080" w:hanging="360"/>
+      </w:pPr>
+    </w:lvl>
+  </w:abstractNum>
+  <w:abstractNum w:abstractNumId="3" w15:restartNumberingAfterBreak="0">
+    <w:nsid w:val="FFFFFF7F"/>
+    <w:multiLevelType w:val="singleLevel"/>
+    <w:tmpl w:val="7C9A81DC"/>
+    <w:lvl w:ilvl="0">
+      <w:start w:val="1"/>
+      <w:numFmt w:val="decimal"/>
+      <w:lvlText w:val="%1."/>
+      <w:lvlJc w:val="left"/>
+      <w:pPr>
+        <w:tabs>
+          <w:tab w:val="num" w:pos="720"/>
+        </w:tabs>
+        <w:ind w:left="720" w:hanging="360"/>
+      </w:pPr>
+    </w:lvl>
+  </w:abstractNum>
+  <w:abstractNum w:abstractNumId="4" w15:restartNumberingAfterBreak="0">
+    <w:nsid w:val="FFFFFF80"/>
+    <w:multiLevelType w:val="singleLevel"/>
+    <w:tmpl w:val="9554368A"/>
+    <w:lvl w:ilvl="0">
+      <w:start w:val="1"/>
+      <w:numFmt w:val="bullet"/>
+      <w:lvlText w:val=""/>
+      <w:lvlJc w:val="left"/>
+      <w:pPr>
+        <w:tabs>
+          <w:tab w:val="num" w:pos="1800"/>
+        </w:tabs>
+        <w:ind w:left="1800" w:hanging="360"/>
+      </w:pPr>
+      <w:rPr>
+        <w:rFonts w:ascii="Symbol" w:hAnsi="Symbol" w:hint="default"/>
+      </w:rPr>
+    </w:lvl>
+  </w:abstractNum>
+  <w:abstractNum w:abstractNumId="5" w15:restartNumberingAfterBreak="0">
+    <w:nsid w:val="FFFFFF81"/>
+    <w:multiLevelType w:val="singleLevel"/>
+    <w:tmpl w:val="D9D43F82"/>
+    <w:lvl w:ilvl="0">
+      <w:start w:val="1"/>
+      <w:numFmt w:val="bullet"/>
+      <w:lvlText w:val=""/>
+      <w:lvlJc w:val="left"/>
+      <w:pPr>
+        <w:tabs>
+          <w:tab w:val="num" w:pos="1440"/>
+        </w:tabs>
+        <w:ind w:left="1440" w:hanging="360"/>
+      </w:pPr>
+      <w:rPr>
+        <w:rFonts w:ascii="Symbol" w:hAnsi="Symbol" w:hint="default"/>
+      </w:rPr>
+    </w:lvl>
+  </w:abstractNum>
+  <w:abstractNum w:abstractNumId="6" w15:restartNumberingAfterBreak="0">
+    <w:nsid w:val="FFFFFF82"/>
+    <w:multiLevelType w:val="singleLevel"/>
+    <w:tmpl w:val="EA706EDC"/>
+    <w:lvl w:ilvl="0">
+      <w:start w:val="1"/>
+      <w:numFmt w:val="bullet"/>
+      <w:lvlText w:val=""/>
+      <w:lvlJc w:val="left"/>
+      <w:pPr>
+        <w:tabs>
+          <w:tab w:val="num" w:pos="1080"/>
+        </w:tabs>
+        <w:ind w:left="1080" w:hanging="360"/>
+      </w:pPr>
+      <w:rPr>
+        <w:rFonts w:ascii="Symbol" w:hAnsi="Symbol" w:hint="default"/>
+      </w:rPr>
+    </w:lvl>
+  </w:abstractNum>
+  <w:abstractNum w:abstractNumId="7" w15:restartNumberingAfterBreak="0">
     <w:nsid w:val="FFFFFF83"/>
     <w:multiLevelType w:val="singleLevel"/>
     <w:tmpl w:val="E9FAA516"/>
@@ -597,7 +1121,24 @@
       </w:rPr>
     </w:lvl>
   </w:abstractNum>
-  <w:abstractNum w:abstractNumId="1" w15:restartNumberingAfterBreak="0">
+  <w:abstractNum w:abstractNumId="8" w15:restartNumberingAfterBreak="0">
+    <w:nsid w:val="FFFFFF88"/>
+    <w:multiLevelType w:val="singleLevel"/>
+    <w:tmpl w:val="7A885A7A"/>
+    <w:lvl w:ilvl="0">
+      <w:start w:val="1"/>
+      <w:numFmt w:val="decimal"/>
+      <w:lvlText w:val="%1."/>
+      <w:lvlJc w:val="left"/>
+      <w:pPr>
+        <w:tabs>
+          <w:tab w:val="num" w:pos="360"/>
+        </w:tabs>
+        <w:ind w:left="360" w:hanging="360"/>
+      </w:pPr>
+    </w:lvl>
+  </w:abstractNum>
+  <w:abstractNum w:abstractNumId="9" w15:restartNumberingAfterBreak="0">
     <w:nsid w:val="FFFFFF89"/>
     <w:multiLevelType w:val="singleLevel"/>
     <w:tmpl w:val="357C3582"/>
@@ -618,7 +1159,550 @@
       </w:rPr>
     </w:lvl>
   </w:abstractNum>
-  <w:abstractNum w:abstractNumId="2" w15:restartNumberingAfterBreak="0">
+  <w:abstractNum w:abstractNumId="10" w15:restartNumberingAfterBreak="0">
+    <w:nsid w:val="00DD472D"/>
+    <w:multiLevelType w:val="hybridMultilevel"/>
+    <w:tmpl w:val="880A865A"/>
+    <w:lvl w:ilvl="0" w:tplc="04090001">
+      <w:start w:val="1"/>
+      <w:numFmt w:val="bullet"/>
+      <w:lvlText w:val=""/>
+      <w:lvlJc w:val="left"/>
+      <w:pPr>
+        <w:ind w:left="1080" w:hanging="360"/>
+      </w:pPr>
+      <w:rPr>
+        <w:rFonts w:ascii="Symbol" w:hAnsi="Symbol" w:hint="default"/>
+        <w:color w:val="262626"/>
+        <w:sz w:val="20"/>
+      </w:rPr>
+    </w:lvl>
+    <w:lvl w:ilvl="1" w:tplc="04090003" w:tentative="1">
+      <w:start w:val="1"/>
+      <w:numFmt w:val="bullet"/>
+      <w:lvlText w:val="o"/>
+      <w:lvlJc w:val="left"/>
+      <w:pPr>
+        <w:ind w:left="1800" w:hanging="360"/>
+      </w:pPr>
+      <w:rPr>
+        <w:rFonts w:ascii="Courier New" w:hAnsi="Courier New" w:cs="Courier New" w:hint="default"/>
+      </w:rPr>
+    </w:lvl>
+    <w:lvl w:ilvl="2" w:tplc="04090005" w:tentative="1">
+      <w:start w:val="1"/>
+      <w:numFmt w:val="bullet"/>
+      <w:lvlText w:val=""/>
+      <w:lvlJc w:val="left"/>
+      <w:pPr>
+        <w:ind w:left="2520" w:hanging="360"/>
+      </w:pPr>
+      <w:rPr>
+        <w:rFonts w:ascii="Wingdings" w:hAnsi="Wingdings" w:hint="default"/>
+      </w:rPr>
+    </w:lvl>
+    <w:lvl w:ilvl="3" w:tplc="04090001" w:tentative="1">
+      <w:start w:val="1"/>
+      <w:numFmt w:val="bullet"/>
+      <w:lvlText w:val=""/>
+      <w:lvlJc w:val="left"/>
+      <w:pPr>
+        <w:ind w:left="3240" w:hanging="360"/>
+      </w:pPr>
+      <w:rPr>
+        <w:rFonts w:ascii="Symbol" w:hAnsi="Symbol" w:hint="default"/>
+      </w:rPr>
+    </w:lvl>
+    <w:lvl w:ilvl="4" w:tplc="04090003" w:tentative="1">
+      <w:start w:val="1"/>
+      <w:numFmt w:val="bullet"/>
+      <w:lvlText w:val="o"/>
+      <w:lvlJc w:val="left"/>
+      <w:pPr>
+        <w:ind w:left="3960" w:hanging="360"/>
+      </w:pPr>
+      <w:rPr>
+        <w:rFonts w:ascii="Courier New" w:hAnsi="Courier New" w:cs="Courier New" w:hint="default"/>
+      </w:rPr>
+    </w:lvl>
+    <w:lvl w:ilvl="5" w:tplc="04090005" w:tentative="1">
+      <w:start w:val="1"/>
+      <w:numFmt w:val="bullet"/>
+      <w:lvlText w:val=""/>
+      <w:lvlJc w:val="left"/>
+      <w:pPr>
+        <w:ind w:left="4680" w:hanging="360"/>
+      </w:pPr>
+      <w:rPr>
+        <w:rFonts w:ascii="Wingdings" w:hAnsi="Wingdings" w:hint="default"/>
+      </w:rPr>
+    </w:lvl>
+    <w:lvl w:ilvl="6" w:tplc="04090001" w:tentative="1">
+      <w:start w:val="1"/>
+      <w:numFmt w:val="bullet"/>
+      <w:lvlText w:val=""/>
+      <w:lvlJc w:val="left"/>
+      <w:pPr>
+        <w:ind w:left="5400" w:hanging="360"/>
+      </w:pPr>
+      <w:rPr>
+        <w:rFonts w:ascii="Symbol" w:hAnsi="Symbol" w:hint="default"/>
+      </w:rPr>
+    </w:lvl>
+    <w:lvl w:ilvl="7" w:tplc="04090003" w:tentative="1">
+      <w:start w:val="1"/>
+      <w:numFmt w:val="bullet"/>
+      <w:lvlText w:val="o"/>
+      <w:lvlJc w:val="left"/>
+      <w:pPr>
+        <w:ind w:left="6120" w:hanging="360"/>
+      </w:pPr>
+      <w:rPr>
+        <w:rFonts w:ascii="Courier New" w:hAnsi="Courier New" w:cs="Courier New" w:hint="default"/>
+      </w:rPr>
+    </w:lvl>
+    <w:lvl w:ilvl="8" w:tplc="04090005" w:tentative="1">
+      <w:start w:val="1"/>
+      <w:numFmt w:val="bullet"/>
+      <w:lvlText w:val=""/>
+      <w:lvlJc w:val="left"/>
+      <w:pPr>
+        <w:ind w:left="6840" w:hanging="360"/>
+      </w:pPr>
+      <w:rPr>
+        <w:rFonts w:ascii="Wingdings" w:hAnsi="Wingdings" w:hint="default"/>
+      </w:rPr>
+    </w:lvl>
+  </w:abstractNum>
+  <w:abstractNum w:abstractNumId="11" w15:restartNumberingAfterBreak="0">
+    <w:nsid w:val="125E64BC"/>
+    <w:multiLevelType w:val="hybridMultilevel"/>
+    <w:tmpl w:val="A4B063FA"/>
+    <w:lvl w:ilvl="0" w:tplc="04090001">
+      <w:start w:val="1"/>
+      <w:numFmt w:val="bullet"/>
+      <w:lvlText w:val=""/>
+      <w:lvlJc w:val="left"/>
+      <w:pPr>
+        <w:ind w:left="720" w:hanging="360"/>
+      </w:pPr>
+      <w:rPr>
+        <w:rFonts w:ascii="Symbol" w:hAnsi="Symbol" w:hint="default"/>
+      </w:rPr>
+    </w:lvl>
+    <w:lvl w:ilvl="1" w:tplc="04090003" w:tentative="1">
+      <w:start w:val="1"/>
+      <w:numFmt w:val="bullet"/>
+      <w:lvlText w:val="o"/>
+      <w:lvlJc w:val="left"/>
+      <w:pPr>
+        <w:ind w:left="1440" w:hanging="360"/>
+      </w:pPr>
+      <w:rPr>
+        <w:rFonts w:ascii="Courier New" w:hAnsi="Courier New" w:cs="Courier New" w:hint="default"/>
+      </w:rPr>
+    </w:lvl>
+    <w:lvl w:ilvl="2" w:tplc="04090005" w:tentative="1">
+      <w:start w:val="1"/>
+      <w:numFmt w:val="bullet"/>
+      <w:lvlText w:val=""/>
+      <w:lvlJc w:val="left"/>
+      <w:pPr>
+        <w:ind w:left="2160" w:hanging="360"/>
+      </w:pPr>
+      <w:rPr>
+        <w:rFonts w:ascii="Wingdings" w:hAnsi="Wingdings" w:hint="default"/>
+      </w:rPr>
+    </w:lvl>
+    <w:lvl w:ilvl="3" w:tplc="04090001" w:tentative="1">
+      <w:start w:val="1"/>
+      <w:numFmt w:val="bullet"/>
+      <w:lvlText w:val=""/>
+      <w:lvlJc w:val="left"/>
+      <w:pPr>
+        <w:ind w:left="2880" w:hanging="360"/>
+      </w:pPr>
+      <w:rPr>
+        <w:rFonts w:ascii="Symbol" w:hAnsi="Symbol" w:hint="default"/>
+      </w:rPr>
+    </w:lvl>
+    <w:lvl w:ilvl="4" w:tplc="04090003" w:tentative="1">
+      <w:start w:val="1"/>
+      <w:numFmt w:val="bullet"/>
+      <w:lvlText w:val="o"/>
+      <w:lvlJc w:val="left"/>
+      <w:pPr>
+        <w:ind w:left="3600" w:hanging="360"/>
+      </w:pPr>
+      <w:rPr>
+        <w:rFonts w:ascii="Courier New" w:hAnsi="Courier New" w:cs="Courier New" w:hint="default"/>
+      </w:rPr>
+    </w:lvl>
+    <w:lvl w:ilvl="5" w:tplc="04090005" w:tentative="1">
+      <w:start w:val="1"/>
+      <w:numFmt w:val="bullet"/>
+      <w:lvlText w:val=""/>
+      <w:lvlJc w:val="left"/>
+      <w:pPr>
+        <w:ind w:left="4320" w:hanging="360"/>
+      </w:pPr>
+      <w:rPr>
+        <w:rFonts w:ascii="Wingdings" w:hAnsi="Wingdings" w:hint="default"/>
+      </w:rPr>
+    </w:lvl>
+    <w:lvl w:ilvl="6" w:tplc="04090001" w:tentative="1">
+      <w:start w:val="1"/>
+      <w:numFmt w:val="bullet"/>
+      <w:lvlText w:val=""/>
+      <w:lvlJc w:val="left"/>
+      <w:pPr>
+        <w:ind w:left="5040" w:hanging="360"/>
+      </w:pPr>
+      <w:rPr>
+        <w:rFonts w:ascii="Symbol" w:hAnsi="Symbol" w:hint="default"/>
+      </w:rPr>
+    </w:lvl>
+    <w:lvl w:ilvl="7" w:tplc="04090003" w:tentative="1">
+      <w:start w:val="1"/>
+      <w:numFmt w:val="bullet"/>
+      <w:lvlText w:val="o"/>
+      <w:lvlJc w:val="left"/>
+      <w:pPr>
+        <w:ind w:left="5760" w:hanging="360"/>
+      </w:pPr>
+      <w:rPr>
+        <w:rFonts w:ascii="Courier New" w:hAnsi="Courier New" w:cs="Courier New" w:hint="default"/>
+      </w:rPr>
+    </w:lvl>
+    <w:lvl w:ilvl="8" w:tplc="04090005" w:tentative="1">
+      <w:start w:val="1"/>
+      <w:numFmt w:val="bullet"/>
+      <w:lvlText w:val=""/>
+      <w:lvlJc w:val="left"/>
+      <w:pPr>
+        <w:ind w:left="6480" w:hanging="360"/>
+      </w:pPr>
+      <w:rPr>
+        <w:rFonts w:ascii="Wingdings" w:hAnsi="Wingdings" w:hint="default"/>
+      </w:rPr>
+    </w:lvl>
+  </w:abstractNum>
+  <w:abstractNum w:abstractNumId="12" w15:restartNumberingAfterBreak="0">
+    <w:nsid w:val="1478067D"/>
+    <w:multiLevelType w:val="hybridMultilevel"/>
+    <w:tmpl w:val="9FB67F76"/>
+    <w:lvl w:ilvl="0" w:tplc="0409000F">
+      <w:start w:val="1"/>
+      <w:numFmt w:val="decimal"/>
+      <w:lvlText w:val="%1."/>
+      <w:lvlJc w:val="left"/>
+      <w:pPr>
+        <w:ind w:left="360" w:hanging="360"/>
+      </w:pPr>
+      <w:rPr>
+        <w:rFonts w:hint="default"/>
+      </w:rPr>
+    </w:lvl>
+    <w:lvl w:ilvl="1" w:tplc="04090019" w:tentative="1">
+      <w:start w:val="1"/>
+      <w:numFmt w:val="lowerLetter"/>
+      <w:lvlText w:val="%2."/>
+      <w:lvlJc w:val="left"/>
+      <w:pPr>
+        <w:ind w:left="1080" w:hanging="360"/>
+      </w:pPr>
+    </w:lvl>
+    <w:lvl w:ilvl="2" w:tplc="0409001B" w:tentative="1">
+      <w:start w:val="1"/>
+      <w:numFmt w:val="lowerRoman"/>
+      <w:lvlText w:val="%3."/>
+      <w:lvlJc w:val="right"/>
+      <w:pPr>
+        <w:ind w:left="1800" w:hanging="180"/>
+      </w:pPr>
+    </w:lvl>
+    <w:lvl w:ilvl="3" w:tplc="0409000F" w:tentative="1">
+      <w:start w:val="1"/>
+      <w:numFmt w:val="decimal"/>
+      <w:lvlText w:val="%4."/>
+      <w:lvlJc w:val="left"/>
+      <w:pPr>
+        <w:ind w:left="2520" w:hanging="360"/>
+      </w:pPr>
+    </w:lvl>
+    <w:lvl w:ilvl="4" w:tplc="04090019" w:tentative="1">
+      <w:start w:val="1"/>
+      <w:numFmt w:val="lowerLetter"/>
+      <w:lvlText w:val="%5."/>
+      <w:lvlJc w:val="left"/>
+      <w:pPr>
+        <w:ind w:left="3240" w:hanging="360"/>
+      </w:pPr>
+    </w:lvl>
+    <w:lvl w:ilvl="5" w:tplc="0409001B" w:tentative="1">
+      <w:start w:val="1"/>
+      <w:numFmt w:val="lowerRoman"/>
+      <w:lvlText w:val="%6."/>
+      <w:lvlJc w:val="right"/>
+      <w:pPr>
+        <w:ind w:left="3960" w:hanging="180"/>
+      </w:pPr>
+    </w:lvl>
+    <w:lvl w:ilvl="6" w:tplc="0409000F" w:tentative="1">
+      <w:start w:val="1"/>
+      <w:numFmt w:val="decimal"/>
+      <w:lvlText w:val="%7."/>
+      <w:lvlJc w:val="left"/>
+      <w:pPr>
+        <w:ind w:left="4680" w:hanging="360"/>
+      </w:pPr>
+    </w:lvl>
+    <w:lvl w:ilvl="7" w:tplc="04090019" w:tentative="1">
+      <w:start w:val="1"/>
+      <w:numFmt w:val="lowerLetter"/>
+      <w:lvlText w:val="%8."/>
+      <w:lvlJc w:val="left"/>
+      <w:pPr>
+        <w:ind w:left="5400" w:hanging="360"/>
+      </w:pPr>
+    </w:lvl>
+    <w:lvl w:ilvl="8" w:tplc="0409001B" w:tentative="1">
+      <w:start w:val="1"/>
+      <w:numFmt w:val="lowerRoman"/>
+      <w:lvlText w:val="%9."/>
+      <w:lvlJc w:val="right"/>
+      <w:pPr>
+        <w:ind w:left="6120" w:hanging="180"/>
+      </w:pPr>
+    </w:lvl>
+  </w:abstractNum>
+  <w:abstractNum w:abstractNumId="13" w15:restartNumberingAfterBreak="0">
+    <w:nsid w:val="24A61D63"/>
+    <w:multiLevelType w:val="hybridMultilevel"/>
+    <w:tmpl w:val="36769D4C"/>
+    <w:lvl w:ilvl="0" w:tplc="04090001">
+      <w:start w:val="1"/>
+      <w:numFmt w:val="bullet"/>
+      <w:lvlText w:val=""/>
+      <w:lvlJc w:val="left"/>
+      <w:pPr>
+        <w:ind w:left="720" w:hanging="360"/>
+      </w:pPr>
+      <w:rPr>
+        <w:rFonts w:ascii="Symbol" w:hAnsi="Symbol" w:hint="default"/>
+      </w:rPr>
+    </w:lvl>
+    <w:lvl w:ilvl="1" w:tplc="04090003" w:tentative="1">
+      <w:start w:val="1"/>
+      <w:numFmt w:val="bullet"/>
+      <w:lvlText w:val="o"/>
+      <w:lvlJc w:val="left"/>
+      <w:pPr>
+        <w:ind w:left="1440" w:hanging="360"/>
+      </w:pPr>
+      <w:rPr>
+        <w:rFonts w:ascii="Courier New" w:hAnsi="Courier New" w:cs="Courier New" w:hint="default"/>
+      </w:rPr>
+    </w:lvl>
+    <w:lvl w:ilvl="2" w:tplc="04090005" w:tentative="1">
+      <w:start w:val="1"/>
+      <w:numFmt w:val="bullet"/>
+      <w:lvlText w:val=""/>
+      <w:lvlJc w:val="left"/>
+      <w:pPr>
+        <w:ind w:left="2160" w:hanging="360"/>
+      </w:pPr>
+      <w:rPr>
+        <w:rFonts w:ascii="Wingdings" w:hAnsi="Wingdings" w:hint="default"/>
+      </w:rPr>
+    </w:lvl>
+    <w:lvl w:ilvl="3" w:tplc="04090001" w:tentative="1">
+      <w:start w:val="1"/>
+      <w:numFmt w:val="bullet"/>
+      <w:lvlText w:val=""/>
+      <w:lvlJc w:val="left"/>
+      <w:pPr>
+        <w:ind w:left="2880" w:hanging="360"/>
+      </w:pPr>
+      <w:rPr>
+        <w:rFonts w:ascii="Symbol" w:hAnsi="Symbol" w:hint="default"/>
+      </w:rPr>
+    </w:lvl>
+    <w:lvl w:ilvl="4" w:tplc="04090003" w:tentative="1">
+      <w:start w:val="1"/>
+      <w:numFmt w:val="bullet"/>
+      <w:lvlText w:val="o"/>
+      <w:lvlJc w:val="left"/>
+      <w:pPr>
+        <w:ind w:left="3600" w:hanging="360"/>
+      </w:pPr>
+      <w:rPr>
+        <w:rFonts w:ascii="Courier New" w:hAnsi="Courier New" w:cs="Courier New" w:hint="default"/>
+      </w:rPr>
+    </w:lvl>
+    <w:lvl w:ilvl="5" w:tplc="04090005" w:tentative="1">
+      <w:start w:val="1"/>
+      <w:numFmt w:val="bullet"/>
+      <w:lvlText w:val=""/>
+      <w:lvlJc w:val="left"/>
+      <w:pPr>
+        <w:ind w:left="4320" w:hanging="360"/>
+      </w:pPr>
+      <w:rPr>
+        <w:rFonts w:ascii="Wingdings" w:hAnsi="Wingdings" w:hint="default"/>
+      </w:rPr>
+    </w:lvl>
+    <w:lvl w:ilvl="6" w:tplc="04090001" w:tentative="1">
+      <w:start w:val="1"/>
+      <w:numFmt w:val="bullet"/>
+      <w:lvlText w:val=""/>
+      <w:lvlJc w:val="left"/>
+      <w:pPr>
+        <w:ind w:left="5040" w:hanging="360"/>
+      </w:pPr>
+      <w:rPr>
+        <w:rFonts w:ascii="Symbol" w:hAnsi="Symbol" w:hint="default"/>
+      </w:rPr>
+    </w:lvl>
+    <w:lvl w:ilvl="7" w:tplc="04090003" w:tentative="1">
+      <w:start w:val="1"/>
+      <w:numFmt w:val="bullet"/>
+      <w:lvlText w:val="o"/>
+      <w:lvlJc w:val="left"/>
+      <w:pPr>
+        <w:ind w:left="5760" w:hanging="360"/>
+      </w:pPr>
+      <w:rPr>
+        <w:rFonts w:ascii="Courier New" w:hAnsi="Courier New" w:cs="Courier New" w:hint="default"/>
+      </w:rPr>
+    </w:lvl>
+    <w:lvl w:ilvl="8" w:tplc="04090005" w:tentative="1">
+      <w:start w:val="1"/>
+      <w:numFmt w:val="bullet"/>
+      <w:lvlText w:val=""/>
+      <w:lvlJc w:val="left"/>
+      <w:pPr>
+        <w:ind w:left="6480" w:hanging="360"/>
+      </w:pPr>
+      <w:rPr>
+        <w:rFonts w:ascii="Wingdings" w:hAnsi="Wingdings" w:hint="default"/>
+      </w:rPr>
+    </w:lvl>
+  </w:abstractNum>
+  <w:abstractNum w:abstractNumId="14" w15:restartNumberingAfterBreak="0">
+    <w:nsid w:val="2F047978"/>
+    <w:multiLevelType w:val="hybridMultilevel"/>
+    <w:tmpl w:val="7E889D80"/>
+    <w:lvl w:ilvl="0" w:tplc="04090001">
+      <w:start w:val="1"/>
+      <w:numFmt w:val="bullet"/>
+      <w:lvlText w:val=""/>
+      <w:lvlJc w:val="left"/>
+      <w:pPr>
+        <w:ind w:left="1440" w:hanging="360"/>
+      </w:pPr>
+      <w:rPr>
+        <w:rFonts w:ascii="Symbol" w:hAnsi="Symbol" w:hint="default"/>
+      </w:rPr>
+    </w:lvl>
+    <w:lvl w:ilvl="1" w:tplc="04090003" w:tentative="1">
+      <w:start w:val="1"/>
+      <w:numFmt w:val="bullet"/>
+      <w:lvlText w:val="o"/>
+      <w:lvlJc w:val="left"/>
+      <w:pPr>
+        <w:ind w:left="2160" w:hanging="360"/>
+      </w:pPr>
+      <w:rPr>
+        <w:rFonts w:ascii="Courier New" w:hAnsi="Courier New" w:cs="Courier New" w:hint="default"/>
+      </w:rPr>
+    </w:lvl>
+    <w:lvl w:ilvl="2" w:tplc="04090005" w:tentative="1">
+      <w:start w:val="1"/>
+      <w:numFmt w:val="bullet"/>
+      <w:lvlText w:val=""/>
+      <w:lvlJc w:val="left"/>
+      <w:pPr>
+        <w:ind w:left="2880" w:hanging="360"/>
+      </w:pPr>
+      <w:rPr>
+        <w:rFonts w:ascii="Wingdings" w:hAnsi="Wingdings" w:hint="default"/>
+      </w:rPr>
+    </w:lvl>
+    <w:lvl w:ilvl="3" w:tplc="04090001" w:tentative="1">
+      <w:start w:val="1"/>
+      <w:numFmt w:val="bullet"/>
+      <w:lvlText w:val=""/>
+      <w:lvlJc w:val="left"/>
+      <w:pPr>
+        <w:ind w:left="3600" w:hanging="360"/>
+      </w:pPr>
+      <w:rPr>
+        <w:rFonts w:ascii="Symbol" w:hAnsi="Symbol" w:hint="default"/>
+      </w:rPr>
+    </w:lvl>
+    <w:lvl w:ilvl="4" w:tplc="04090003" w:tentative="1">
+      <w:start w:val="1"/>
+      <w:numFmt w:val="bullet"/>
+      <w:lvlText w:val="o"/>
+      <w:lvlJc w:val="left"/>
+      <w:pPr>
+        <w:ind w:left="4320" w:hanging="360"/>
+      </w:pPr>
+      <w:rPr>
+        <w:rFonts w:ascii="Courier New" w:hAnsi="Courier New" w:cs="Courier New" w:hint="default"/>
+      </w:rPr>
+    </w:lvl>
+    <w:lvl w:ilvl="5" w:tplc="04090005" w:tentative="1">
+      <w:start w:val="1"/>
+      <w:numFmt w:val="bullet"/>
+      <w:lvlText w:val=""/>
+      <w:lvlJc w:val="left"/>
+      <w:pPr>
+        <w:ind w:left="5040" w:hanging="360"/>
+      </w:pPr>
+      <w:rPr>
+        <w:rFonts w:ascii="Wingdings" w:hAnsi="Wingdings" w:hint="default"/>
+      </w:rPr>
+    </w:lvl>
+    <w:lvl w:ilvl="6" w:tplc="04090001" w:tentative="1">
+      <w:start w:val="1"/>
+      <w:numFmt w:val="bullet"/>
+      <w:lvlText w:val=""/>
+      <w:lvlJc w:val="left"/>
+      <w:pPr>
+        <w:ind w:left="5760" w:hanging="360"/>
+      </w:pPr>
+      <w:rPr>
+        <w:rFonts w:ascii="Symbol" w:hAnsi="Symbol" w:hint="default"/>
+      </w:rPr>
+    </w:lvl>
+    <w:lvl w:ilvl="7" w:tplc="04090003" w:tentative="1">
+      <w:start w:val="1"/>
+      <w:numFmt w:val="bullet"/>
+      <w:lvlText w:val="o"/>
+      <w:lvlJc w:val="left"/>
+      <w:pPr>
+        <w:ind w:left="6480" w:hanging="360"/>
+      </w:pPr>
+      <w:rPr>
+        <w:rFonts w:ascii="Courier New" w:hAnsi="Courier New" w:cs="Courier New" w:hint="default"/>
+      </w:rPr>
+    </w:lvl>
+    <w:lvl w:ilvl="8" w:tplc="04090005" w:tentative="1">
+      <w:start w:val="1"/>
+      <w:numFmt w:val="bullet"/>
+      <w:lvlText w:val=""/>
+      <w:lvlJc w:val="left"/>
+      <w:pPr>
+        <w:ind w:left="7200" w:hanging="360"/>
+      </w:pPr>
+      <w:rPr>
+        <w:rFonts w:ascii="Wingdings" w:hAnsi="Wingdings" w:hint="default"/>
+      </w:rPr>
+    </w:lvl>
+  </w:abstractNum>
+  <w:abstractNum w:abstractNumId="15" w15:restartNumberingAfterBreak="0">
     <w:nsid w:val="350E28AE"/>
     <w:multiLevelType w:val="hybridMultilevel"/>
     <w:tmpl w:val="A4026BB6"/>
@@ -732,17 +1816,1175 @@
       </w:rPr>
     </w:lvl>
   </w:abstractNum>
+  <w:abstractNum w:abstractNumId="16" w15:restartNumberingAfterBreak="0">
+    <w:nsid w:val="3C9B5536"/>
+    <w:multiLevelType w:val="hybridMultilevel"/>
+    <w:tmpl w:val="CBCCF77E"/>
+    <w:lvl w:ilvl="0" w:tplc="04090015">
+      <w:start w:val="1"/>
+      <w:numFmt w:val="upperLetter"/>
+      <w:lvlText w:val="%1."/>
+      <w:lvlJc w:val="left"/>
+      <w:pPr>
+        <w:ind w:left="720" w:hanging="360"/>
+      </w:pPr>
+      <w:rPr>
+        <w:rFonts w:hint="default"/>
+      </w:rPr>
+    </w:lvl>
+    <w:lvl w:ilvl="1" w:tplc="04090019" w:tentative="1">
+      <w:start w:val="1"/>
+      <w:numFmt w:val="lowerLetter"/>
+      <w:lvlText w:val="%2."/>
+      <w:lvlJc w:val="left"/>
+      <w:pPr>
+        <w:ind w:left="1440" w:hanging="360"/>
+      </w:pPr>
+    </w:lvl>
+    <w:lvl w:ilvl="2" w:tplc="0409001B" w:tentative="1">
+      <w:start w:val="1"/>
+      <w:numFmt w:val="lowerRoman"/>
+      <w:lvlText w:val="%3."/>
+      <w:lvlJc w:val="right"/>
+      <w:pPr>
+        <w:ind w:left="2160" w:hanging="180"/>
+      </w:pPr>
+    </w:lvl>
+    <w:lvl w:ilvl="3" w:tplc="0409000F" w:tentative="1">
+      <w:start w:val="1"/>
+      <w:numFmt w:val="decimal"/>
+      <w:lvlText w:val="%4."/>
+      <w:lvlJc w:val="left"/>
+      <w:pPr>
+        <w:ind w:left="2880" w:hanging="360"/>
+      </w:pPr>
+    </w:lvl>
+    <w:lvl w:ilvl="4" w:tplc="04090019" w:tentative="1">
+      <w:start w:val="1"/>
+      <w:numFmt w:val="lowerLetter"/>
+      <w:lvlText w:val="%5."/>
+      <w:lvlJc w:val="left"/>
+      <w:pPr>
+        <w:ind w:left="3600" w:hanging="360"/>
+      </w:pPr>
+    </w:lvl>
+    <w:lvl w:ilvl="5" w:tplc="0409001B" w:tentative="1">
+      <w:start w:val="1"/>
+      <w:numFmt w:val="lowerRoman"/>
+      <w:lvlText w:val="%6."/>
+      <w:lvlJc w:val="right"/>
+      <w:pPr>
+        <w:ind w:left="4320" w:hanging="180"/>
+      </w:pPr>
+    </w:lvl>
+    <w:lvl w:ilvl="6" w:tplc="0409000F" w:tentative="1">
+      <w:start w:val="1"/>
+      <w:numFmt w:val="decimal"/>
+      <w:lvlText w:val="%7."/>
+      <w:lvlJc w:val="left"/>
+      <w:pPr>
+        <w:ind w:left="5040" w:hanging="360"/>
+      </w:pPr>
+    </w:lvl>
+    <w:lvl w:ilvl="7" w:tplc="04090019" w:tentative="1">
+      <w:start w:val="1"/>
+      <w:numFmt w:val="lowerLetter"/>
+      <w:lvlText w:val="%8."/>
+      <w:lvlJc w:val="left"/>
+      <w:pPr>
+        <w:ind w:left="5760" w:hanging="360"/>
+      </w:pPr>
+    </w:lvl>
+    <w:lvl w:ilvl="8" w:tplc="0409001B" w:tentative="1">
+      <w:start w:val="1"/>
+      <w:numFmt w:val="lowerRoman"/>
+      <w:lvlText w:val="%9."/>
+      <w:lvlJc w:val="right"/>
+      <w:pPr>
+        <w:ind w:left="6480" w:hanging="180"/>
+      </w:pPr>
+    </w:lvl>
+  </w:abstractNum>
+  <w:abstractNum w:abstractNumId="17" w15:restartNumberingAfterBreak="0">
+    <w:nsid w:val="404E3973"/>
+    <w:multiLevelType w:val="hybridMultilevel"/>
+    <w:tmpl w:val="8C6689BE"/>
+    <w:lvl w:ilvl="0" w:tplc="04090015">
+      <w:start w:val="1"/>
+      <w:numFmt w:val="upperLetter"/>
+      <w:lvlText w:val="%1."/>
+      <w:lvlJc w:val="left"/>
+      <w:pPr>
+        <w:ind w:left="720" w:hanging="360"/>
+      </w:pPr>
+      <w:rPr>
+        <w:rFonts w:hint="default"/>
+      </w:rPr>
+    </w:lvl>
+    <w:lvl w:ilvl="1" w:tplc="04090019" w:tentative="1">
+      <w:start w:val="1"/>
+      <w:numFmt w:val="lowerLetter"/>
+      <w:lvlText w:val="%2."/>
+      <w:lvlJc w:val="left"/>
+      <w:pPr>
+        <w:ind w:left="1440" w:hanging="360"/>
+      </w:pPr>
+    </w:lvl>
+    <w:lvl w:ilvl="2" w:tplc="0409001B" w:tentative="1">
+      <w:start w:val="1"/>
+      <w:numFmt w:val="lowerRoman"/>
+      <w:lvlText w:val="%3."/>
+      <w:lvlJc w:val="right"/>
+      <w:pPr>
+        <w:ind w:left="2160" w:hanging="180"/>
+      </w:pPr>
+    </w:lvl>
+    <w:lvl w:ilvl="3" w:tplc="0409000F" w:tentative="1">
+      <w:start w:val="1"/>
+      <w:numFmt w:val="decimal"/>
+      <w:lvlText w:val="%4."/>
+      <w:lvlJc w:val="left"/>
+      <w:pPr>
+        <w:ind w:left="2880" w:hanging="360"/>
+      </w:pPr>
+    </w:lvl>
+    <w:lvl w:ilvl="4" w:tplc="04090019" w:tentative="1">
+      <w:start w:val="1"/>
+      <w:numFmt w:val="lowerLetter"/>
+      <w:lvlText w:val="%5."/>
+      <w:lvlJc w:val="left"/>
+      <w:pPr>
+        <w:ind w:left="3600" w:hanging="360"/>
+      </w:pPr>
+    </w:lvl>
+    <w:lvl w:ilvl="5" w:tplc="0409001B" w:tentative="1">
+      <w:start w:val="1"/>
+      <w:numFmt w:val="lowerRoman"/>
+      <w:lvlText w:val="%6."/>
+      <w:lvlJc w:val="right"/>
+      <w:pPr>
+        <w:ind w:left="4320" w:hanging="180"/>
+      </w:pPr>
+    </w:lvl>
+    <w:lvl w:ilvl="6" w:tplc="0409000F" w:tentative="1">
+      <w:start w:val="1"/>
+      <w:numFmt w:val="decimal"/>
+      <w:lvlText w:val="%7."/>
+      <w:lvlJc w:val="left"/>
+      <w:pPr>
+        <w:ind w:left="5040" w:hanging="360"/>
+      </w:pPr>
+    </w:lvl>
+    <w:lvl w:ilvl="7" w:tplc="04090019" w:tentative="1">
+      <w:start w:val="1"/>
+      <w:numFmt w:val="lowerLetter"/>
+      <w:lvlText w:val="%8."/>
+      <w:lvlJc w:val="left"/>
+      <w:pPr>
+        <w:ind w:left="5760" w:hanging="360"/>
+      </w:pPr>
+    </w:lvl>
+    <w:lvl w:ilvl="8" w:tplc="0409001B" w:tentative="1">
+      <w:start w:val="1"/>
+      <w:numFmt w:val="lowerRoman"/>
+      <w:lvlText w:val="%9."/>
+      <w:lvlJc w:val="right"/>
+      <w:pPr>
+        <w:ind w:left="6480" w:hanging="180"/>
+      </w:pPr>
+    </w:lvl>
+  </w:abstractNum>
+  <w:abstractNum w:abstractNumId="18" w15:restartNumberingAfterBreak="0">
+    <w:nsid w:val="50FD43D8"/>
+    <w:multiLevelType w:val="hybridMultilevel"/>
+    <w:tmpl w:val="00E46F2E"/>
+    <w:lvl w:ilvl="0" w:tplc="04090001">
+      <w:start w:val="1"/>
+      <w:numFmt w:val="bullet"/>
+      <w:lvlText w:val=""/>
+      <w:lvlJc w:val="left"/>
+      <w:pPr>
+        <w:ind w:left="2160" w:hanging="360"/>
+      </w:pPr>
+      <w:rPr>
+        <w:rFonts w:ascii="Symbol" w:hAnsi="Symbol" w:hint="default"/>
+      </w:rPr>
+    </w:lvl>
+    <w:lvl w:ilvl="1" w:tplc="04090003" w:tentative="1">
+      <w:start w:val="1"/>
+      <w:numFmt w:val="bullet"/>
+      <w:lvlText w:val="o"/>
+      <w:lvlJc w:val="left"/>
+      <w:pPr>
+        <w:ind w:left="2880" w:hanging="360"/>
+      </w:pPr>
+      <w:rPr>
+        <w:rFonts w:ascii="Courier New" w:hAnsi="Courier New" w:hint="default"/>
+      </w:rPr>
+    </w:lvl>
+    <w:lvl w:ilvl="2" w:tplc="04090005" w:tentative="1">
+      <w:start w:val="1"/>
+      <w:numFmt w:val="bullet"/>
+      <w:lvlText w:val=""/>
+      <w:lvlJc w:val="left"/>
+      <w:pPr>
+        <w:ind w:left="3600" w:hanging="360"/>
+      </w:pPr>
+      <w:rPr>
+        <w:rFonts w:ascii="Wingdings" w:hAnsi="Wingdings" w:hint="default"/>
+      </w:rPr>
+    </w:lvl>
+    <w:lvl w:ilvl="3" w:tplc="04090001" w:tentative="1">
+      <w:start w:val="1"/>
+      <w:numFmt w:val="bullet"/>
+      <w:lvlText w:val=""/>
+      <w:lvlJc w:val="left"/>
+      <w:pPr>
+        <w:ind w:left="4320" w:hanging="360"/>
+      </w:pPr>
+      <w:rPr>
+        <w:rFonts w:ascii="Symbol" w:hAnsi="Symbol" w:hint="default"/>
+      </w:rPr>
+    </w:lvl>
+    <w:lvl w:ilvl="4" w:tplc="04090003" w:tentative="1">
+      <w:start w:val="1"/>
+      <w:numFmt w:val="bullet"/>
+      <w:lvlText w:val="o"/>
+      <w:lvlJc w:val="left"/>
+      <w:pPr>
+        <w:ind w:left="5040" w:hanging="360"/>
+      </w:pPr>
+      <w:rPr>
+        <w:rFonts w:ascii="Courier New" w:hAnsi="Courier New" w:hint="default"/>
+      </w:rPr>
+    </w:lvl>
+    <w:lvl w:ilvl="5" w:tplc="04090005" w:tentative="1">
+      <w:start w:val="1"/>
+      <w:numFmt w:val="bullet"/>
+      <w:lvlText w:val=""/>
+      <w:lvlJc w:val="left"/>
+      <w:pPr>
+        <w:ind w:left="5760" w:hanging="360"/>
+      </w:pPr>
+      <w:rPr>
+        <w:rFonts w:ascii="Wingdings" w:hAnsi="Wingdings" w:hint="default"/>
+      </w:rPr>
+    </w:lvl>
+    <w:lvl w:ilvl="6" w:tplc="04090001" w:tentative="1">
+      <w:start w:val="1"/>
+      <w:numFmt w:val="bullet"/>
+      <w:lvlText w:val=""/>
+      <w:lvlJc w:val="left"/>
+      <w:pPr>
+        <w:ind w:left="6480" w:hanging="360"/>
+      </w:pPr>
+      <w:rPr>
+        <w:rFonts w:ascii="Symbol" w:hAnsi="Symbol" w:hint="default"/>
+      </w:rPr>
+    </w:lvl>
+    <w:lvl w:ilvl="7" w:tplc="04090003" w:tentative="1">
+      <w:start w:val="1"/>
+      <w:numFmt w:val="bullet"/>
+      <w:lvlText w:val="o"/>
+      <w:lvlJc w:val="left"/>
+      <w:pPr>
+        <w:ind w:left="7200" w:hanging="360"/>
+      </w:pPr>
+      <w:rPr>
+        <w:rFonts w:ascii="Courier New" w:hAnsi="Courier New" w:hint="default"/>
+      </w:rPr>
+    </w:lvl>
+    <w:lvl w:ilvl="8" w:tplc="04090005" w:tentative="1">
+      <w:start w:val="1"/>
+      <w:numFmt w:val="bullet"/>
+      <w:lvlText w:val=""/>
+      <w:lvlJc w:val="left"/>
+      <w:pPr>
+        <w:ind w:left="7920" w:hanging="360"/>
+      </w:pPr>
+      <w:rPr>
+        <w:rFonts w:ascii="Wingdings" w:hAnsi="Wingdings" w:hint="default"/>
+      </w:rPr>
+    </w:lvl>
+  </w:abstractNum>
+  <w:abstractNum w:abstractNumId="19" w15:restartNumberingAfterBreak="0">
+    <w:nsid w:val="5C811597"/>
+    <w:multiLevelType w:val="hybridMultilevel"/>
+    <w:tmpl w:val="4E48B8C2"/>
+    <w:lvl w:ilvl="0" w:tplc="04090015">
+      <w:start w:val="1"/>
+      <w:numFmt w:val="upperLetter"/>
+      <w:lvlText w:val="%1."/>
+      <w:lvlJc w:val="left"/>
+      <w:pPr>
+        <w:ind w:left="720" w:hanging="360"/>
+      </w:pPr>
+      <w:rPr>
+        <w:rFonts w:hint="default"/>
+      </w:rPr>
+    </w:lvl>
+    <w:lvl w:ilvl="1" w:tplc="04090019" w:tentative="1">
+      <w:start w:val="1"/>
+      <w:numFmt w:val="lowerLetter"/>
+      <w:lvlText w:val="%2."/>
+      <w:lvlJc w:val="left"/>
+      <w:pPr>
+        <w:ind w:left="1440" w:hanging="360"/>
+      </w:pPr>
+    </w:lvl>
+    <w:lvl w:ilvl="2" w:tplc="0409001B" w:tentative="1">
+      <w:start w:val="1"/>
+      <w:numFmt w:val="lowerRoman"/>
+      <w:lvlText w:val="%3."/>
+      <w:lvlJc w:val="right"/>
+      <w:pPr>
+        <w:ind w:left="2160" w:hanging="180"/>
+      </w:pPr>
+    </w:lvl>
+    <w:lvl w:ilvl="3" w:tplc="0409000F" w:tentative="1">
+      <w:start w:val="1"/>
+      <w:numFmt w:val="decimal"/>
+      <w:lvlText w:val="%4."/>
+      <w:lvlJc w:val="left"/>
+      <w:pPr>
+        <w:ind w:left="2880" w:hanging="360"/>
+      </w:pPr>
+    </w:lvl>
+    <w:lvl w:ilvl="4" w:tplc="04090019" w:tentative="1">
+      <w:start w:val="1"/>
+      <w:numFmt w:val="lowerLetter"/>
+      <w:lvlText w:val="%5."/>
+      <w:lvlJc w:val="left"/>
+      <w:pPr>
+        <w:ind w:left="3600" w:hanging="360"/>
+      </w:pPr>
+    </w:lvl>
+    <w:lvl w:ilvl="5" w:tplc="0409001B" w:tentative="1">
+      <w:start w:val="1"/>
+      <w:numFmt w:val="lowerRoman"/>
+      <w:lvlText w:val="%6."/>
+      <w:lvlJc w:val="right"/>
+      <w:pPr>
+        <w:ind w:left="4320" w:hanging="180"/>
+      </w:pPr>
+    </w:lvl>
+    <w:lvl w:ilvl="6" w:tplc="0409000F" w:tentative="1">
+      <w:start w:val="1"/>
+      <w:numFmt w:val="decimal"/>
+      <w:lvlText w:val="%7."/>
+      <w:lvlJc w:val="left"/>
+      <w:pPr>
+        <w:ind w:left="5040" w:hanging="360"/>
+      </w:pPr>
+    </w:lvl>
+    <w:lvl w:ilvl="7" w:tplc="04090019" w:tentative="1">
+      <w:start w:val="1"/>
+      <w:numFmt w:val="lowerLetter"/>
+      <w:lvlText w:val="%8."/>
+      <w:lvlJc w:val="left"/>
+      <w:pPr>
+        <w:ind w:left="5760" w:hanging="360"/>
+      </w:pPr>
+    </w:lvl>
+    <w:lvl w:ilvl="8" w:tplc="0409001B" w:tentative="1">
+      <w:start w:val="1"/>
+      <w:numFmt w:val="lowerRoman"/>
+      <w:lvlText w:val="%9."/>
+      <w:lvlJc w:val="right"/>
+      <w:pPr>
+        <w:ind w:left="6480" w:hanging="180"/>
+      </w:pPr>
+    </w:lvl>
+  </w:abstractNum>
+  <w:abstractNum w:abstractNumId="20" w15:restartNumberingAfterBreak="0">
+    <w:nsid w:val="640D0A31"/>
+    <w:multiLevelType w:val="multilevel"/>
+    <w:tmpl w:val="65BEADE2"/>
+    <w:lvl w:ilvl="0">
+      <w:start w:val="1"/>
+      <w:numFmt w:val="bullet"/>
+      <w:lvlText w:val=""/>
+      <w:lvlJc w:val="left"/>
+      <w:pPr>
+        <w:tabs>
+          <w:tab w:val="num" w:pos="720"/>
+        </w:tabs>
+        <w:ind w:left="720" w:hanging="360"/>
+      </w:pPr>
+      <w:rPr>
+        <w:rFonts w:ascii="Symbol" w:hAnsi="Symbol" w:hint="default"/>
+        <w:sz w:val="20"/>
+      </w:rPr>
+    </w:lvl>
+    <w:lvl w:ilvl="1" w:tentative="1">
+      <w:start w:val="1"/>
+      <w:numFmt w:val="bullet"/>
+      <w:lvlText w:val="o"/>
+      <w:lvlJc w:val="left"/>
+      <w:pPr>
+        <w:tabs>
+          <w:tab w:val="num" w:pos="1440"/>
+        </w:tabs>
+        <w:ind w:left="1440" w:hanging="360"/>
+      </w:pPr>
+      <w:rPr>
+        <w:rFonts w:ascii="Courier New" w:hAnsi="Courier New" w:hint="default"/>
+        <w:sz w:val="20"/>
+      </w:rPr>
+    </w:lvl>
+    <w:lvl w:ilvl="2" w:tentative="1">
+      <w:start w:val="1"/>
+      <w:numFmt w:val="bullet"/>
+      <w:lvlText w:val=""/>
+      <w:lvlJc w:val="left"/>
+      <w:pPr>
+        <w:tabs>
+          <w:tab w:val="num" w:pos="2160"/>
+        </w:tabs>
+        <w:ind w:left="2160" w:hanging="360"/>
+      </w:pPr>
+      <w:rPr>
+        <w:rFonts w:ascii="Wingdings" w:hAnsi="Wingdings" w:hint="default"/>
+        <w:sz w:val="20"/>
+      </w:rPr>
+    </w:lvl>
+    <w:lvl w:ilvl="3" w:tentative="1">
+      <w:start w:val="1"/>
+      <w:numFmt w:val="bullet"/>
+      <w:lvlText w:val=""/>
+      <w:lvlJc w:val="left"/>
+      <w:pPr>
+        <w:tabs>
+          <w:tab w:val="num" w:pos="2880"/>
+        </w:tabs>
+        <w:ind w:left="2880" w:hanging="360"/>
+      </w:pPr>
+      <w:rPr>
+        <w:rFonts w:ascii="Wingdings" w:hAnsi="Wingdings" w:hint="default"/>
+        <w:sz w:val="20"/>
+      </w:rPr>
+    </w:lvl>
+    <w:lvl w:ilvl="4" w:tentative="1">
+      <w:start w:val="1"/>
+      <w:numFmt w:val="bullet"/>
+      <w:lvlText w:val=""/>
+      <w:lvlJc w:val="left"/>
+      <w:pPr>
+        <w:tabs>
+          <w:tab w:val="num" w:pos="3600"/>
+        </w:tabs>
+        <w:ind w:left="3600" w:hanging="360"/>
+      </w:pPr>
+      <w:rPr>
+        <w:rFonts w:ascii="Wingdings" w:hAnsi="Wingdings" w:hint="default"/>
+        <w:sz w:val="20"/>
+      </w:rPr>
+    </w:lvl>
+    <w:lvl w:ilvl="5" w:tentative="1">
+      <w:start w:val="1"/>
+      <w:numFmt w:val="bullet"/>
+      <w:lvlText w:val=""/>
+      <w:lvlJc w:val="left"/>
+      <w:pPr>
+        <w:tabs>
+          <w:tab w:val="num" w:pos="4320"/>
+        </w:tabs>
+        <w:ind w:left="4320" w:hanging="360"/>
+      </w:pPr>
+      <w:rPr>
+        <w:rFonts w:ascii="Wingdings" w:hAnsi="Wingdings" w:hint="default"/>
+        <w:sz w:val="20"/>
+      </w:rPr>
+    </w:lvl>
+    <w:lvl w:ilvl="6" w:tentative="1">
+      <w:start w:val="1"/>
+      <w:numFmt w:val="bullet"/>
+      <w:lvlText w:val=""/>
+      <w:lvlJc w:val="left"/>
+      <w:pPr>
+        <w:tabs>
+          <w:tab w:val="num" w:pos="5040"/>
+        </w:tabs>
+        <w:ind w:left="5040" w:hanging="360"/>
+      </w:pPr>
+      <w:rPr>
+        <w:rFonts w:ascii="Wingdings" w:hAnsi="Wingdings" w:hint="default"/>
+        <w:sz w:val="20"/>
+      </w:rPr>
+    </w:lvl>
+    <w:lvl w:ilvl="7" w:tentative="1">
+      <w:start w:val="1"/>
+      <w:numFmt w:val="bullet"/>
+      <w:lvlText w:val=""/>
+      <w:lvlJc w:val="left"/>
+      <w:pPr>
+        <w:tabs>
+          <w:tab w:val="num" w:pos="5760"/>
+        </w:tabs>
+        <w:ind w:left="5760" w:hanging="360"/>
+      </w:pPr>
+      <w:rPr>
+        <w:rFonts w:ascii="Wingdings" w:hAnsi="Wingdings" w:hint="default"/>
+        <w:sz w:val="20"/>
+      </w:rPr>
+    </w:lvl>
+    <w:lvl w:ilvl="8" w:tentative="1">
+      <w:start w:val="1"/>
+      <w:numFmt w:val="bullet"/>
+      <w:lvlText w:val=""/>
+      <w:lvlJc w:val="left"/>
+      <w:pPr>
+        <w:tabs>
+          <w:tab w:val="num" w:pos="6480"/>
+        </w:tabs>
+        <w:ind w:left="6480" w:hanging="360"/>
+      </w:pPr>
+      <w:rPr>
+        <w:rFonts w:ascii="Wingdings" w:hAnsi="Wingdings" w:hint="default"/>
+        <w:sz w:val="20"/>
+      </w:rPr>
+    </w:lvl>
+  </w:abstractNum>
+  <w:abstractNum w:abstractNumId="21" w15:restartNumberingAfterBreak="0">
+    <w:nsid w:val="64351C9F"/>
+    <w:multiLevelType w:val="multilevel"/>
+    <w:tmpl w:val="8196B894"/>
+    <w:lvl w:ilvl="0">
+      <w:start w:val="1"/>
+      <w:numFmt w:val="bullet"/>
+      <w:lvlText w:val=""/>
+      <w:lvlJc w:val="left"/>
+      <w:pPr>
+        <w:tabs>
+          <w:tab w:val="num" w:pos="720"/>
+        </w:tabs>
+        <w:ind w:left="720" w:hanging="360"/>
+      </w:pPr>
+      <w:rPr>
+        <w:rFonts w:ascii="Symbol" w:hAnsi="Symbol" w:hint="default"/>
+        <w:sz w:val="20"/>
+      </w:rPr>
+    </w:lvl>
+    <w:lvl w:ilvl="1" w:tentative="1">
+      <w:start w:val="1"/>
+      <w:numFmt w:val="bullet"/>
+      <w:lvlText w:val="o"/>
+      <w:lvlJc w:val="left"/>
+      <w:pPr>
+        <w:tabs>
+          <w:tab w:val="num" w:pos="1440"/>
+        </w:tabs>
+        <w:ind w:left="1440" w:hanging="360"/>
+      </w:pPr>
+      <w:rPr>
+        <w:rFonts w:ascii="Courier New" w:hAnsi="Courier New" w:hint="default"/>
+        <w:sz w:val="20"/>
+      </w:rPr>
+    </w:lvl>
+    <w:lvl w:ilvl="2" w:tentative="1">
+      <w:start w:val="1"/>
+      <w:numFmt w:val="bullet"/>
+      <w:lvlText w:val=""/>
+      <w:lvlJc w:val="left"/>
+      <w:pPr>
+        <w:tabs>
+          <w:tab w:val="num" w:pos="2160"/>
+        </w:tabs>
+        <w:ind w:left="2160" w:hanging="360"/>
+      </w:pPr>
+      <w:rPr>
+        <w:rFonts w:ascii="Wingdings" w:hAnsi="Wingdings" w:hint="default"/>
+        <w:sz w:val="20"/>
+      </w:rPr>
+    </w:lvl>
+    <w:lvl w:ilvl="3" w:tentative="1">
+      <w:start w:val="1"/>
+      <w:numFmt w:val="bullet"/>
+      <w:lvlText w:val=""/>
+      <w:lvlJc w:val="left"/>
+      <w:pPr>
+        <w:tabs>
+          <w:tab w:val="num" w:pos="2880"/>
+        </w:tabs>
+        <w:ind w:left="2880" w:hanging="360"/>
+      </w:pPr>
+      <w:rPr>
+        <w:rFonts w:ascii="Wingdings" w:hAnsi="Wingdings" w:hint="default"/>
+        <w:sz w:val="20"/>
+      </w:rPr>
+    </w:lvl>
+    <w:lvl w:ilvl="4" w:tentative="1">
+      <w:start w:val="1"/>
+      <w:numFmt w:val="bullet"/>
+      <w:lvlText w:val=""/>
+      <w:lvlJc w:val="left"/>
+      <w:pPr>
+        <w:tabs>
+          <w:tab w:val="num" w:pos="3600"/>
+        </w:tabs>
+        <w:ind w:left="3600" w:hanging="360"/>
+      </w:pPr>
+      <w:rPr>
+        <w:rFonts w:ascii="Wingdings" w:hAnsi="Wingdings" w:hint="default"/>
+        <w:sz w:val="20"/>
+      </w:rPr>
+    </w:lvl>
+    <w:lvl w:ilvl="5" w:tentative="1">
+      <w:start w:val="1"/>
+      <w:numFmt w:val="bullet"/>
+      <w:lvlText w:val=""/>
+      <w:lvlJc w:val="left"/>
+      <w:pPr>
+        <w:tabs>
+          <w:tab w:val="num" w:pos="4320"/>
+        </w:tabs>
+        <w:ind w:left="4320" w:hanging="360"/>
+      </w:pPr>
+      <w:rPr>
+        <w:rFonts w:ascii="Wingdings" w:hAnsi="Wingdings" w:hint="default"/>
+        <w:sz w:val="20"/>
+      </w:rPr>
+    </w:lvl>
+    <w:lvl w:ilvl="6" w:tentative="1">
+      <w:start w:val="1"/>
+      <w:numFmt w:val="bullet"/>
+      <w:lvlText w:val=""/>
+      <w:lvlJc w:val="left"/>
+      <w:pPr>
+        <w:tabs>
+          <w:tab w:val="num" w:pos="5040"/>
+        </w:tabs>
+        <w:ind w:left="5040" w:hanging="360"/>
+      </w:pPr>
+      <w:rPr>
+        <w:rFonts w:ascii="Wingdings" w:hAnsi="Wingdings" w:hint="default"/>
+        <w:sz w:val="20"/>
+      </w:rPr>
+    </w:lvl>
+    <w:lvl w:ilvl="7" w:tentative="1">
+      <w:start w:val="1"/>
+      <w:numFmt w:val="bullet"/>
+      <w:lvlText w:val=""/>
+      <w:lvlJc w:val="left"/>
+      <w:pPr>
+        <w:tabs>
+          <w:tab w:val="num" w:pos="5760"/>
+        </w:tabs>
+        <w:ind w:left="5760" w:hanging="360"/>
+      </w:pPr>
+      <w:rPr>
+        <w:rFonts w:ascii="Wingdings" w:hAnsi="Wingdings" w:hint="default"/>
+        <w:sz w:val="20"/>
+      </w:rPr>
+    </w:lvl>
+    <w:lvl w:ilvl="8" w:tentative="1">
+      <w:start w:val="1"/>
+      <w:numFmt w:val="bullet"/>
+      <w:lvlText w:val=""/>
+      <w:lvlJc w:val="left"/>
+      <w:pPr>
+        <w:tabs>
+          <w:tab w:val="num" w:pos="6480"/>
+        </w:tabs>
+        <w:ind w:left="6480" w:hanging="360"/>
+      </w:pPr>
+      <w:rPr>
+        <w:rFonts w:ascii="Wingdings" w:hAnsi="Wingdings" w:hint="default"/>
+        <w:sz w:val="20"/>
+      </w:rPr>
+    </w:lvl>
+  </w:abstractNum>
+  <w:abstractNum w:abstractNumId="22" w15:restartNumberingAfterBreak="0">
+    <w:nsid w:val="6B5208B2"/>
+    <w:multiLevelType w:val="hybridMultilevel"/>
+    <w:tmpl w:val="EF94B784"/>
+    <w:lvl w:ilvl="0" w:tplc="9B9AD5D6">
+      <w:start w:val="1"/>
+      <w:numFmt w:val="upperLetter"/>
+      <w:lvlText w:val="%1t"/>
+      <w:lvlJc w:val="left"/>
+      <w:pPr>
+        <w:ind w:left="440" w:hanging="360"/>
+      </w:pPr>
+      <w:rPr>
+        <w:rFonts w:hint="default"/>
+      </w:rPr>
+    </w:lvl>
+    <w:lvl w:ilvl="1" w:tplc="04090019" w:tentative="1">
+      <w:start w:val="1"/>
+      <w:numFmt w:val="lowerLetter"/>
+      <w:lvlText w:val="%2."/>
+      <w:lvlJc w:val="left"/>
+      <w:pPr>
+        <w:ind w:left="1160" w:hanging="360"/>
+      </w:pPr>
+    </w:lvl>
+    <w:lvl w:ilvl="2" w:tplc="0409001B" w:tentative="1">
+      <w:start w:val="1"/>
+      <w:numFmt w:val="lowerRoman"/>
+      <w:lvlText w:val="%3."/>
+      <w:lvlJc w:val="right"/>
+      <w:pPr>
+        <w:ind w:left="1880" w:hanging="180"/>
+      </w:pPr>
+    </w:lvl>
+    <w:lvl w:ilvl="3" w:tplc="0409000F" w:tentative="1">
+      <w:start w:val="1"/>
+      <w:numFmt w:val="decimal"/>
+      <w:lvlText w:val="%4."/>
+      <w:lvlJc w:val="left"/>
+      <w:pPr>
+        <w:ind w:left="2600" w:hanging="360"/>
+      </w:pPr>
+    </w:lvl>
+    <w:lvl w:ilvl="4" w:tplc="04090019" w:tentative="1">
+      <w:start w:val="1"/>
+      <w:numFmt w:val="lowerLetter"/>
+      <w:lvlText w:val="%5."/>
+      <w:lvlJc w:val="left"/>
+      <w:pPr>
+        <w:ind w:left="3320" w:hanging="360"/>
+      </w:pPr>
+    </w:lvl>
+    <w:lvl w:ilvl="5" w:tplc="0409001B" w:tentative="1">
+      <w:start w:val="1"/>
+      <w:numFmt w:val="lowerRoman"/>
+      <w:lvlText w:val="%6."/>
+      <w:lvlJc w:val="right"/>
+      <w:pPr>
+        <w:ind w:left="4040" w:hanging="180"/>
+      </w:pPr>
+    </w:lvl>
+    <w:lvl w:ilvl="6" w:tplc="0409000F" w:tentative="1">
+      <w:start w:val="1"/>
+      <w:numFmt w:val="decimal"/>
+      <w:lvlText w:val="%7."/>
+      <w:lvlJc w:val="left"/>
+      <w:pPr>
+        <w:ind w:left="4760" w:hanging="360"/>
+      </w:pPr>
+    </w:lvl>
+    <w:lvl w:ilvl="7" w:tplc="04090019" w:tentative="1">
+      <w:start w:val="1"/>
+      <w:numFmt w:val="lowerLetter"/>
+      <w:lvlText w:val="%8."/>
+      <w:lvlJc w:val="left"/>
+      <w:pPr>
+        <w:ind w:left="5480" w:hanging="360"/>
+      </w:pPr>
+    </w:lvl>
+    <w:lvl w:ilvl="8" w:tplc="0409001B" w:tentative="1">
+      <w:start w:val="1"/>
+      <w:numFmt w:val="lowerRoman"/>
+      <w:lvlText w:val="%9."/>
+      <w:lvlJc w:val="right"/>
+      <w:pPr>
+        <w:ind w:left="6200" w:hanging="180"/>
+      </w:pPr>
+    </w:lvl>
+  </w:abstractNum>
+  <w:abstractNum w:abstractNumId="23" w15:restartNumberingAfterBreak="0">
+    <w:nsid w:val="6F8D4F25"/>
+    <w:multiLevelType w:val="multilevel"/>
+    <w:tmpl w:val="04090025"/>
+    <w:lvl w:ilvl="0">
+      <w:start w:val="1"/>
+      <w:numFmt w:val="decimal"/>
+      <w:pStyle w:val="Heading1"/>
+      <w:lvlText w:val="%1"/>
+      <w:lvlJc w:val="left"/>
+      <w:pPr>
+        <w:ind w:left="432" w:hanging="432"/>
+      </w:pPr>
+    </w:lvl>
+    <w:lvl w:ilvl="1">
+      <w:start w:val="1"/>
+      <w:numFmt w:val="decimal"/>
+      <w:pStyle w:val="Heading2"/>
+      <w:lvlText w:val="%1.%2"/>
+      <w:lvlJc w:val="left"/>
+      <w:pPr>
+        <w:ind w:left="576" w:hanging="576"/>
+      </w:pPr>
+    </w:lvl>
+    <w:lvl w:ilvl="2">
+      <w:start w:val="1"/>
+      <w:numFmt w:val="decimal"/>
+      <w:pStyle w:val="Heading3"/>
+      <w:lvlText w:val="%1.%2.%3"/>
+      <w:lvlJc w:val="left"/>
+      <w:pPr>
+        <w:ind w:left="720" w:hanging="720"/>
+      </w:pPr>
+    </w:lvl>
+    <w:lvl w:ilvl="3">
+      <w:start w:val="1"/>
+      <w:numFmt w:val="decimal"/>
+      <w:pStyle w:val="Heading4"/>
+      <w:lvlText w:val="%1.%2.%3.%4"/>
+      <w:lvlJc w:val="left"/>
+      <w:pPr>
+        <w:ind w:left="864" w:hanging="864"/>
+      </w:pPr>
+    </w:lvl>
+    <w:lvl w:ilvl="4">
+      <w:start w:val="1"/>
+      <w:numFmt w:val="decimal"/>
+      <w:pStyle w:val="Heading5"/>
+      <w:lvlText w:val="%1.%2.%3.%4.%5"/>
+      <w:lvlJc w:val="left"/>
+      <w:pPr>
+        <w:ind w:left="1008" w:hanging="1008"/>
+      </w:pPr>
+    </w:lvl>
+    <w:lvl w:ilvl="5">
+      <w:start w:val="1"/>
+      <w:numFmt w:val="decimal"/>
+      <w:pStyle w:val="Heading6"/>
+      <w:lvlText w:val="%1.%2.%3.%4.%5.%6"/>
+      <w:lvlJc w:val="left"/>
+      <w:pPr>
+        <w:ind w:left="1152" w:hanging="1152"/>
+      </w:pPr>
+    </w:lvl>
+    <w:lvl w:ilvl="6">
+      <w:start w:val="1"/>
+      <w:numFmt w:val="decimal"/>
+      <w:pStyle w:val="Heading7"/>
+      <w:lvlText w:val="%1.%2.%3.%4.%5.%6.%7"/>
+      <w:lvlJc w:val="left"/>
+      <w:pPr>
+        <w:ind w:left="1296" w:hanging="1296"/>
+      </w:pPr>
+    </w:lvl>
+    <w:lvl w:ilvl="7">
+      <w:start w:val="1"/>
+      <w:numFmt w:val="decimal"/>
+      <w:pStyle w:val="Heading8"/>
+      <w:lvlText w:val="%1.%2.%3.%4.%5.%6.%7.%8"/>
+      <w:lvlJc w:val="left"/>
+      <w:pPr>
+        <w:ind w:left="1440" w:hanging="1440"/>
+      </w:pPr>
+    </w:lvl>
+    <w:lvl w:ilvl="8">
+      <w:start w:val="1"/>
+      <w:numFmt w:val="decimal"/>
+      <w:pStyle w:val="Heading9"/>
+      <w:lvlText w:val="%1.%2.%3.%4.%5.%6.%7.%8.%9"/>
+      <w:lvlJc w:val="left"/>
+      <w:pPr>
+        <w:ind w:left="1584" w:hanging="1584"/>
+      </w:pPr>
+    </w:lvl>
+  </w:abstractNum>
+  <w:abstractNum w:abstractNumId="24" w15:restartNumberingAfterBreak="0">
+    <w:nsid w:val="7A08536D"/>
+    <w:multiLevelType w:val="hybridMultilevel"/>
+    <w:tmpl w:val="8464685A"/>
+    <w:lvl w:ilvl="0" w:tplc="04090001">
+      <w:start w:val="1"/>
+      <w:numFmt w:val="bullet"/>
+      <w:lvlText w:val=""/>
+      <w:lvlJc w:val="left"/>
+      <w:pPr>
+        <w:ind w:left="720" w:hanging="360"/>
+      </w:pPr>
+      <w:rPr>
+        <w:rFonts w:ascii="Symbol" w:hAnsi="Symbol" w:hint="default"/>
+      </w:rPr>
+    </w:lvl>
+    <w:lvl w:ilvl="1" w:tplc="04090003" w:tentative="1">
+      <w:start w:val="1"/>
+      <w:numFmt w:val="bullet"/>
+      <w:lvlText w:val="o"/>
+      <w:lvlJc w:val="left"/>
+      <w:pPr>
+        <w:ind w:left="1440" w:hanging="360"/>
+      </w:pPr>
+      <w:rPr>
+        <w:rFonts w:ascii="Courier New" w:hAnsi="Courier New" w:cs="Courier New" w:hint="default"/>
+      </w:rPr>
+    </w:lvl>
+    <w:lvl w:ilvl="2" w:tplc="04090005" w:tentative="1">
+      <w:start w:val="1"/>
+      <w:numFmt w:val="bullet"/>
+      <w:lvlText w:val=""/>
+      <w:lvlJc w:val="left"/>
+      <w:pPr>
+        <w:ind w:left="2160" w:hanging="360"/>
+      </w:pPr>
+      <w:rPr>
+        <w:rFonts w:ascii="Wingdings" w:hAnsi="Wingdings" w:hint="default"/>
+      </w:rPr>
+    </w:lvl>
+    <w:lvl w:ilvl="3" w:tplc="04090001" w:tentative="1">
+      <w:start w:val="1"/>
+      <w:numFmt w:val="bullet"/>
+      <w:lvlText w:val=""/>
+      <w:lvlJc w:val="left"/>
+      <w:pPr>
+        <w:ind w:left="2880" w:hanging="360"/>
+      </w:pPr>
+      <w:rPr>
+        <w:rFonts w:ascii="Symbol" w:hAnsi="Symbol" w:hint="default"/>
+      </w:rPr>
+    </w:lvl>
+    <w:lvl w:ilvl="4" w:tplc="04090003" w:tentative="1">
+      <w:start w:val="1"/>
+      <w:numFmt w:val="bullet"/>
+      <w:lvlText w:val="o"/>
+      <w:lvlJc w:val="left"/>
+      <w:pPr>
+        <w:ind w:left="3600" w:hanging="360"/>
+      </w:pPr>
+      <w:rPr>
+        <w:rFonts w:ascii="Courier New" w:hAnsi="Courier New" w:cs="Courier New" w:hint="default"/>
+      </w:rPr>
+    </w:lvl>
+    <w:lvl w:ilvl="5" w:tplc="04090005" w:tentative="1">
+      <w:start w:val="1"/>
+      <w:numFmt w:val="bullet"/>
+      <w:lvlText w:val=""/>
+      <w:lvlJc w:val="left"/>
+      <w:pPr>
+        <w:ind w:left="4320" w:hanging="360"/>
+      </w:pPr>
+      <w:rPr>
+        <w:rFonts w:ascii="Wingdings" w:hAnsi="Wingdings" w:hint="default"/>
+      </w:rPr>
+    </w:lvl>
+    <w:lvl w:ilvl="6" w:tplc="04090001" w:tentative="1">
+      <w:start w:val="1"/>
+      <w:numFmt w:val="bullet"/>
+      <w:lvlText w:val=""/>
+      <w:lvlJc w:val="left"/>
+      <w:pPr>
+        <w:ind w:left="5040" w:hanging="360"/>
+      </w:pPr>
+      <w:rPr>
+        <w:rFonts w:ascii="Symbol" w:hAnsi="Symbol" w:hint="default"/>
+      </w:rPr>
+    </w:lvl>
+    <w:lvl w:ilvl="7" w:tplc="04090003" w:tentative="1">
+      <w:start w:val="1"/>
+      <w:numFmt w:val="bullet"/>
+      <w:lvlText w:val="o"/>
+      <w:lvlJc w:val="left"/>
+      <w:pPr>
+        <w:ind w:left="5760" w:hanging="360"/>
+      </w:pPr>
+      <w:rPr>
+        <w:rFonts w:ascii="Courier New" w:hAnsi="Courier New" w:cs="Courier New" w:hint="default"/>
+      </w:rPr>
+    </w:lvl>
+    <w:lvl w:ilvl="8" w:tplc="04090005" w:tentative="1">
+      <w:start w:val="1"/>
+      <w:numFmt w:val="bullet"/>
+      <w:lvlText w:val=""/>
+      <w:lvlJc w:val="left"/>
+      <w:pPr>
+        <w:ind w:left="6480" w:hanging="360"/>
+      </w:pPr>
+      <w:rPr>
+        <w:rFonts w:ascii="Wingdings" w:hAnsi="Wingdings" w:hint="default"/>
+      </w:rPr>
+    </w:lvl>
+  </w:abstractNum>
+  <w:abstractNum w:abstractNumId="25" w15:restartNumberingAfterBreak="0">
+    <w:nsid w:val="7B47206B"/>
+    <w:multiLevelType w:val="hybridMultilevel"/>
+    <w:tmpl w:val="058C0FC8"/>
+    <w:lvl w:ilvl="0" w:tplc="EB9E9560">
+      <w:numFmt w:val="bullet"/>
+      <w:lvlText w:val="·"/>
+      <w:lvlJc w:val="left"/>
+      <w:pPr>
+        <w:ind w:left="1080" w:hanging="360"/>
+      </w:pPr>
+      <w:rPr>
+        <w:rFonts w:ascii="Times New Roman" w:eastAsia="Times New Roman" w:hAnsi="Times New Roman" w:cs="Times New Roman" w:hint="default"/>
+        <w:color w:val="262626"/>
+        <w:sz w:val="20"/>
+      </w:rPr>
+    </w:lvl>
+    <w:lvl w:ilvl="1" w:tplc="04090003" w:tentative="1">
+      <w:start w:val="1"/>
+      <w:numFmt w:val="bullet"/>
+      <w:lvlText w:val="o"/>
+      <w:lvlJc w:val="left"/>
+      <w:pPr>
+        <w:ind w:left="1800" w:hanging="360"/>
+      </w:pPr>
+      <w:rPr>
+        <w:rFonts w:ascii="Courier New" w:hAnsi="Courier New" w:cs="Courier New" w:hint="default"/>
+      </w:rPr>
+    </w:lvl>
+    <w:lvl w:ilvl="2" w:tplc="04090005" w:tentative="1">
+      <w:start w:val="1"/>
+      <w:numFmt w:val="bullet"/>
+      <w:lvlText w:val=""/>
+      <w:lvlJc w:val="left"/>
+      <w:pPr>
+        <w:ind w:left="2520" w:hanging="360"/>
+      </w:pPr>
+      <w:rPr>
+        <w:rFonts w:ascii="Wingdings" w:hAnsi="Wingdings" w:hint="default"/>
+      </w:rPr>
+    </w:lvl>
+    <w:lvl w:ilvl="3" w:tplc="04090001" w:tentative="1">
+      <w:start w:val="1"/>
+      <w:numFmt w:val="bullet"/>
+      <w:lvlText w:val=""/>
+      <w:lvlJc w:val="left"/>
+      <w:pPr>
+        <w:ind w:left="3240" w:hanging="360"/>
+      </w:pPr>
+      <w:rPr>
+        <w:rFonts w:ascii="Symbol" w:hAnsi="Symbol" w:hint="default"/>
+      </w:rPr>
+    </w:lvl>
+    <w:lvl w:ilvl="4" w:tplc="04090003" w:tentative="1">
+      <w:start w:val="1"/>
+      <w:numFmt w:val="bullet"/>
+      <w:lvlText w:val="o"/>
+      <w:lvlJc w:val="left"/>
+      <w:pPr>
+        <w:ind w:left="3960" w:hanging="360"/>
+      </w:pPr>
+      <w:rPr>
+        <w:rFonts w:ascii="Courier New" w:hAnsi="Courier New" w:cs="Courier New" w:hint="default"/>
+      </w:rPr>
+    </w:lvl>
+    <w:lvl w:ilvl="5" w:tplc="04090005" w:tentative="1">
+      <w:start w:val="1"/>
+      <w:numFmt w:val="bullet"/>
+      <w:lvlText w:val=""/>
+      <w:lvlJc w:val="left"/>
+      <w:pPr>
+        <w:ind w:left="4680" w:hanging="360"/>
+      </w:pPr>
+      <w:rPr>
+        <w:rFonts w:ascii="Wingdings" w:hAnsi="Wingdings" w:hint="default"/>
+      </w:rPr>
+    </w:lvl>
+    <w:lvl w:ilvl="6" w:tplc="04090001" w:tentative="1">
+      <w:start w:val="1"/>
+      <w:numFmt w:val="bullet"/>
+      <w:lvlText w:val=""/>
+      <w:lvlJc w:val="left"/>
+      <w:pPr>
+        <w:ind w:left="5400" w:hanging="360"/>
+      </w:pPr>
+      <w:rPr>
+        <w:rFonts w:ascii="Symbol" w:hAnsi="Symbol" w:hint="default"/>
+      </w:rPr>
+    </w:lvl>
+    <w:lvl w:ilvl="7" w:tplc="04090003" w:tentative="1">
+      <w:start w:val="1"/>
+      <w:numFmt w:val="bullet"/>
+      <w:lvlText w:val="o"/>
+      <w:lvlJc w:val="left"/>
+      <w:pPr>
+        <w:ind w:left="6120" w:hanging="360"/>
+      </w:pPr>
+      <w:rPr>
+        <w:rFonts w:ascii="Courier New" w:hAnsi="Courier New" w:cs="Courier New" w:hint="default"/>
+      </w:rPr>
+    </w:lvl>
+    <w:lvl w:ilvl="8" w:tplc="04090005" w:tentative="1">
+      <w:start w:val="1"/>
+      <w:numFmt w:val="bullet"/>
+      <w:lvlText w:val=""/>
+      <w:lvlJc w:val="left"/>
+      <w:pPr>
+        <w:ind w:left="6840" w:hanging="360"/>
+      </w:pPr>
+      <w:rPr>
+        <w:rFonts w:ascii="Wingdings" w:hAnsi="Wingdings" w:hint="default"/>
+      </w:rPr>
+    </w:lvl>
+  </w:abstractNum>
   <w:num w:numId="1">
+    <w:abstractNumId w:val="9"/>
+  </w:num>
+  <w:num w:numId="2">
+    <w:abstractNumId w:val="9"/>
+  </w:num>
+  <w:num w:numId="3">
+    <w:abstractNumId w:val="7"/>
+  </w:num>
+  <w:num w:numId="4">
+    <w:abstractNumId w:val="15"/>
+  </w:num>
+  <w:num w:numId="5">
+    <w:abstractNumId w:val="0"/>
+  </w:num>
+  <w:num w:numId="6">
     <w:abstractNumId w:val="1"/>
   </w:num>
-  <w:num w:numId="2">
-    <w:abstractNumId w:val="1"/>
+  <w:num w:numId="7">
+    <w:abstractNumId w:val="2"/>
   </w:num>
-  <w:num w:numId="3">
-    <w:abstractNumId w:val="0"/>
+  <w:num w:numId="8">
+    <w:abstractNumId w:val="3"/>
   </w:num>
-  <w:num w:numId="4">
-    <w:abstractNumId w:val="2"/>
+  <w:num w:numId="9">
+    <w:abstractNumId w:val="8"/>
+  </w:num>
+  <w:num w:numId="10">
+    <w:abstractNumId w:val="4"/>
+  </w:num>
+  <w:num w:numId="11">
+    <w:abstractNumId w:val="5"/>
+  </w:num>
+  <w:num w:numId="12">
+    <w:abstractNumId w:val="6"/>
+  </w:num>
+  <w:num w:numId="13">
+    <w:abstractNumId w:val="12"/>
+  </w:num>
+  <w:num w:numId="14">
+    <w:abstractNumId w:val="11"/>
+  </w:num>
+  <w:num w:numId="15">
+    <w:abstractNumId w:val="22"/>
+  </w:num>
+  <w:num w:numId="16">
+    <w:abstractNumId w:val="16"/>
+  </w:num>
+  <w:num w:numId="17">
+    <w:abstractNumId w:val="17"/>
+  </w:num>
+  <w:num w:numId="18">
+    <w:abstractNumId w:val="19"/>
+  </w:num>
+  <w:num w:numId="19">
+    <w:abstractNumId w:val="20"/>
+  </w:num>
+  <w:num w:numId="20">
+    <w:abstractNumId w:val="21"/>
+  </w:num>
+  <w:num w:numId="21">
+    <w:abstractNumId w:val="13"/>
+  </w:num>
+  <w:num w:numId="22">
+    <w:abstractNumId w:val="18"/>
+  </w:num>
+  <w:num w:numId="23">
+    <w:abstractNumId w:val="14"/>
+  </w:num>
+  <w:num w:numId="24">
+    <w:abstractNumId w:val="25"/>
+  </w:num>
+  <w:num w:numId="25">
+    <w:abstractNumId w:val="10"/>
+  </w:num>
+  <w:num w:numId="26">
+    <w:abstractNumId w:val="23"/>
+  </w:num>
+  <w:num w:numId="27">
+    <w:abstractNumId w:val="24"/>
   </w:num>
 </w:numbering>
 </file>
@@ -792,7 +3034,7 @@
     <w:lsdException w:name="Normal Indent" w:semiHidden="1" w:unhideWhenUsed="1"/>
     <w:lsdException w:name="footnote text" w:semiHidden="1" w:unhideWhenUsed="1"/>
     <w:lsdException w:name="annotation text" w:semiHidden="1" w:unhideWhenUsed="1"/>
-    <w:lsdException w:name="header" w:semiHidden="1" w:uiPriority="0" w:unhideWhenUsed="1"/>
+    <w:lsdException w:name="header" w:semiHidden="1" w:unhideWhenUsed="1"/>
     <w:lsdException w:name="footer" w:semiHidden="1" w:unhideWhenUsed="1"/>
     <w:lsdException w:name="index heading" w:semiHidden="1" w:unhideWhenUsed="1"/>
     <w:lsdException w:name="caption" w:semiHidden="1" w:uiPriority="0" w:unhideWhenUsed="1" w:qFormat="1"/>
@@ -823,7 +3065,7 @@
     <w:lsdException w:name="List Number 3" w:semiHidden="1" w:unhideWhenUsed="1"/>
     <w:lsdException w:name="List Number 4" w:semiHidden="1" w:unhideWhenUsed="1"/>
     <w:lsdException w:name="List Number 5" w:semiHidden="1" w:unhideWhenUsed="1"/>
-    <w:lsdException w:name="Title" w:uiPriority="0" w:qFormat="1"/>
+    <w:lsdException w:name="Title" w:uiPriority="10" w:qFormat="1"/>
     <w:lsdException w:name="Closing" w:semiHidden="1" w:unhideWhenUsed="1"/>
     <w:lsdException w:name="Signature" w:semiHidden="1" w:unhideWhenUsed="1"/>
     <w:lsdException w:name="Default Paragraph Font" w:semiHidden="1" w:uiPriority="1" w:unhideWhenUsed="1"/>
@@ -846,7 +3088,7 @@
     <w:lsdException w:name="Body Text Indent 2" w:semiHidden="1" w:unhideWhenUsed="1"/>
     <w:lsdException w:name="Body Text Indent 3" w:semiHidden="1" w:unhideWhenUsed="1"/>
     <w:lsdException w:name="Block Text" w:semiHidden="1" w:unhideWhenUsed="1" w:qFormat="1"/>
-    <w:lsdException w:name="Hyperlink" w:semiHidden="1" w:unhideWhenUsed="1"/>
+    <w:lsdException w:name="Hyperlink" w:semiHidden="1" w:uiPriority="0" w:unhideWhenUsed="1"/>
     <w:lsdException w:name="FollowedHyperlink" w:semiHidden="1" w:unhideWhenUsed="1"/>
     <w:lsdException w:name="Strong" w:uiPriority="22" w:qFormat="1"/>
     <w:lsdException w:name="Emphasis" w:uiPriority="20" w:qFormat="1"/>
@@ -1141,12 +3383,11 @@
   <w:style w:type="paragraph" w:default="1" w:styleId="Normal">
     <w:name w:val="Normal"/>
     <w:qFormat/>
-    <w:rsid w:val="00587539"/>
-    <w:pPr>
-      <w:spacing w:after="200"/>
-    </w:pPr>
-    <w:rPr>
-      <w:rFonts w:ascii="Georgia" w:hAnsi="Georgia"/>
+    <w:rsid w:val="00D204DD"/>
+    <w:rPr>
+      <w:rFonts w:ascii="Times New Roman" w:eastAsia="Calibri" w:hAnsi="Times New Roman" w:cs="Times New Roman"/>
+      <w:sz w:val="20"/>
+      <w:szCs w:val="20"/>
     </w:rPr>
   </w:style>
   <w:style w:type="paragraph" w:styleId="Heading1">
@@ -1160,7 +3401,10 @@
     <w:pPr>
       <w:keepNext/>
       <w:keepLines/>
-      <w:spacing w:before="480" w:after="0"/>
+      <w:numPr>
+        <w:numId w:val="26"/>
+      </w:numPr>
+      <w:spacing w:before="480"/>
       <w:outlineLvl w:val="0"/>
     </w:pPr>
     <w:rPr>
@@ -1184,7 +3428,11 @@
     <w:pPr>
       <w:keepNext/>
       <w:keepLines/>
-      <w:spacing w:before="200" w:after="0"/>
+      <w:numPr>
+        <w:ilvl w:val="1"/>
+        <w:numId w:val="26"/>
+      </w:numPr>
+      <w:spacing w:before="200"/>
       <w:outlineLvl w:val="1"/>
     </w:pPr>
     <w:rPr>
@@ -1207,7 +3455,11 @@
     <w:pPr>
       <w:keepNext/>
       <w:keepLines/>
-      <w:spacing w:before="200" w:after="0"/>
+      <w:numPr>
+        <w:ilvl w:val="2"/>
+        <w:numId w:val="26"/>
+      </w:numPr>
+      <w:spacing w:before="200"/>
       <w:outlineLvl w:val="2"/>
     </w:pPr>
     <w:rPr>
@@ -1231,7 +3483,11 @@
     <w:pPr>
       <w:keepNext/>
       <w:keepLines/>
-      <w:spacing w:before="200" w:after="0"/>
+      <w:numPr>
+        <w:ilvl w:val="3"/>
+        <w:numId w:val="26"/>
+      </w:numPr>
+      <w:spacing w:before="200"/>
       <w:outlineLvl w:val="3"/>
     </w:pPr>
     <w:rPr>
@@ -1253,7 +3509,11 @@
     <w:pPr>
       <w:keepNext/>
       <w:keepLines/>
-      <w:spacing w:before="200" w:after="0"/>
+      <w:numPr>
+        <w:ilvl w:val="4"/>
+        <w:numId w:val="26"/>
+      </w:numPr>
+      <w:spacing w:before="200"/>
       <w:outlineLvl w:val="4"/>
     </w:pPr>
     <w:rPr>
@@ -1275,12 +3535,99 @@
     <w:pPr>
       <w:keepNext/>
       <w:keepLines/>
-      <w:spacing w:before="200" w:after="0"/>
+      <w:numPr>
+        <w:ilvl w:val="5"/>
+        <w:numId w:val="26"/>
+      </w:numPr>
+      <w:spacing w:before="200"/>
       <w:outlineLvl w:val="5"/>
     </w:pPr>
     <w:rPr>
       <w:rFonts w:asciiTheme="majorHAnsi" w:eastAsiaTheme="majorEastAsia" w:hAnsiTheme="majorHAnsi" w:cstheme="majorBidi"/>
       <w:color w:val="4472C4" w:themeColor="accent1"/>
+    </w:rPr>
+  </w:style>
+  <w:style w:type="paragraph" w:styleId="Heading7">
+    <w:name w:val="heading 7"/>
+    <w:basedOn w:val="Normal"/>
+    <w:next w:val="Normal"/>
+    <w:link w:val="Heading7Char"/>
+    <w:uiPriority w:val="9"/>
+    <w:semiHidden/>
+    <w:unhideWhenUsed/>
+    <w:qFormat/>
+    <w:rsid w:val="00D204DD"/>
+    <w:pPr>
+      <w:keepNext/>
+      <w:keepLines/>
+      <w:numPr>
+        <w:ilvl w:val="6"/>
+        <w:numId w:val="26"/>
+      </w:numPr>
+      <w:spacing w:before="40"/>
+      <w:outlineLvl w:val="6"/>
+    </w:pPr>
+    <w:rPr>
+      <w:rFonts w:asciiTheme="majorHAnsi" w:eastAsiaTheme="majorEastAsia" w:hAnsiTheme="majorHAnsi" w:cstheme="majorBidi"/>
+      <w:i/>
+      <w:iCs/>
+      <w:color w:val="1F3763" w:themeColor="accent1" w:themeShade="7F"/>
+    </w:rPr>
+  </w:style>
+  <w:style w:type="paragraph" w:styleId="Heading8">
+    <w:name w:val="heading 8"/>
+    <w:basedOn w:val="Normal"/>
+    <w:next w:val="Normal"/>
+    <w:link w:val="Heading8Char"/>
+    <w:uiPriority w:val="9"/>
+    <w:semiHidden/>
+    <w:unhideWhenUsed/>
+    <w:qFormat/>
+    <w:rsid w:val="00D204DD"/>
+    <w:pPr>
+      <w:keepNext/>
+      <w:keepLines/>
+      <w:numPr>
+        <w:ilvl w:val="7"/>
+        <w:numId w:val="26"/>
+      </w:numPr>
+      <w:spacing w:before="40"/>
+      <w:outlineLvl w:val="7"/>
+    </w:pPr>
+    <w:rPr>
+      <w:rFonts w:asciiTheme="majorHAnsi" w:eastAsiaTheme="majorEastAsia" w:hAnsiTheme="majorHAnsi" w:cstheme="majorBidi"/>
+      <w:color w:val="272727" w:themeColor="text1" w:themeTint="D8"/>
+      <w:sz w:val="21"/>
+      <w:szCs w:val="21"/>
+    </w:rPr>
+  </w:style>
+  <w:style w:type="paragraph" w:styleId="Heading9">
+    <w:name w:val="heading 9"/>
+    <w:basedOn w:val="Normal"/>
+    <w:next w:val="Normal"/>
+    <w:link w:val="Heading9Char"/>
+    <w:uiPriority w:val="9"/>
+    <w:semiHidden/>
+    <w:unhideWhenUsed/>
+    <w:qFormat/>
+    <w:rsid w:val="00D204DD"/>
+    <w:pPr>
+      <w:keepNext/>
+      <w:keepLines/>
+      <w:numPr>
+        <w:ilvl w:val="8"/>
+        <w:numId w:val="26"/>
+      </w:numPr>
+      <w:spacing w:before="40"/>
+      <w:outlineLvl w:val="8"/>
+    </w:pPr>
+    <w:rPr>
+      <w:rFonts w:asciiTheme="majorHAnsi" w:eastAsiaTheme="majorEastAsia" w:hAnsiTheme="majorHAnsi" w:cstheme="majorBidi"/>
+      <w:i/>
+      <w:iCs/>
+      <w:color w:val="272727" w:themeColor="text1" w:themeTint="D8"/>
+      <w:sz w:val="21"/>
+      <w:szCs w:val="21"/>
     </w:rPr>
   </w:style>
   <w:style w:type="character" w:default="1" w:styleId="DefaultParagraphFont">
@@ -1288,6 +3635,7 @@
     <w:uiPriority w:val="1"/>
     <w:semiHidden/>
     <w:unhideWhenUsed/>
+    <w:rsid w:val="00D204DD"/>
   </w:style>
   <w:style w:type="table" w:default="1" w:styleId="TableNormal">
     <w:name w:val="Normal Table"/>
@@ -1309,41 +3657,42 @@
     <w:uiPriority w:val="99"/>
     <w:semiHidden/>
     <w:unhideWhenUsed/>
+    <w:rsid w:val="00D204DD"/>
   </w:style>
   <w:style w:type="paragraph" w:styleId="Title">
     <w:name w:val="Title"/>
     <w:basedOn w:val="Normal"/>
-    <w:next w:val="BodyText"/>
+    <w:next w:val="Normal"/>
     <w:link w:val="TitleChar"/>
+    <w:uiPriority w:val="10"/>
     <w:qFormat/>
-    <w:rsid w:val="00015D13"/>
+    <w:rsid w:val="00D204DD"/>
     <w:pPr>
-      <w:keepNext/>
-      <w:keepLines/>
-      <w:spacing w:before="480" w:after="240"/>
+      <w:contextualSpacing/>
       <w:jc w:val="center"/>
     </w:pPr>
     <w:rPr>
-      <w:rFonts w:ascii="Helvetica Neue" w:eastAsiaTheme="majorEastAsia" w:hAnsi="Helvetica Neue" w:cstheme="majorBidi"/>
+      <w:rFonts w:eastAsiaTheme="majorEastAsia" w:cstheme="majorBidi"/>
       <w:b/>
-      <w:bCs/>
-      <w:color w:val="000000" w:themeColor="text1"/>
-      <w:sz w:val="36"/>
-      <w:szCs w:val="36"/>
+      <w:spacing w:val="-10"/>
+      <w:kern w:val="28"/>
+      <w:sz w:val="28"/>
+      <w:szCs w:val="56"/>
     </w:rPr>
   </w:style>
   <w:style w:type="character" w:customStyle="1" w:styleId="TitleChar">
     <w:name w:val="Title Char"/>
     <w:basedOn w:val="DefaultParagraphFont"/>
     <w:link w:val="Title"/>
-    <w:rsid w:val="00E81CBD"/>
-    <w:rPr>
-      <w:rFonts w:ascii="Helvetica Neue" w:eastAsiaTheme="majorEastAsia" w:hAnsi="Helvetica Neue" w:cstheme="majorBidi"/>
+    <w:uiPriority w:val="10"/>
+    <w:rsid w:val="00D204DD"/>
+    <w:rPr>
+      <w:rFonts w:ascii="Times New Roman" w:eastAsiaTheme="majorEastAsia" w:hAnsi="Times New Roman" w:cstheme="majorBidi"/>
       <w:b/>
-      <w:bCs/>
-      <w:color w:val="000000" w:themeColor="text1"/>
-      <w:sz w:val="36"/>
-      <w:szCs w:val="36"/>
+      <w:spacing w:val="-10"/>
+      <w:kern w:val="28"/>
+      <w:sz w:val="28"/>
+      <w:szCs w:val="56"/>
     </w:rPr>
   </w:style>
   <w:style w:type="paragraph" w:styleId="Subtitle">
@@ -1596,8 +3945,6 @@
     <w:rPr>
       <w:rFonts w:eastAsia="Arial" w:cs="Arial"/>
       <w:b/>
-      <w:sz w:val="20"/>
-      <w:szCs w:val="20"/>
       <w:lang w:val="en"/>
     </w:rPr>
   </w:style>
@@ -1680,11 +4027,10 @@
     <w:qFormat/>
     <w:rsid w:val="00794FFD"/>
     <w:pPr>
-      <w:spacing w:after="0"/>
       <w:ind w:firstLine="720"/>
     </w:pPr>
     <w:rPr>
-      <w:rFonts w:ascii="Times New Roman" w:eastAsia="Times New Roman" w:hAnsi="Times New Roman" w:cs="Times New Roman"/>
+      <w:rFonts w:eastAsia="Times New Roman"/>
     </w:rPr>
   </w:style>
   <w:style w:type="character" w:customStyle="1" w:styleId="BodyTextChar">
@@ -1748,21 +4094,27 @@
     <w:name w:val="header"/>
     <w:basedOn w:val="Normal"/>
     <w:link w:val="HeaderChar"/>
+    <w:uiPriority w:val="99"/>
     <w:unhideWhenUsed/>
-    <w:rsid w:val="00015D13"/>
+    <w:rsid w:val="00D204DD"/>
     <w:pPr>
       <w:tabs>
         <w:tab w:val="center" w:pos="4680"/>
         <w:tab w:val="right" w:pos="9360"/>
       </w:tabs>
-      <w:spacing w:after="0"/>
     </w:pPr>
   </w:style>
   <w:style w:type="character" w:customStyle="1" w:styleId="HeaderChar">
     <w:name w:val="Header Char"/>
     <w:basedOn w:val="DefaultParagraphFont"/>
     <w:link w:val="Header"/>
-    <w:rsid w:val="00015D13"/>
+    <w:uiPriority w:val="99"/>
+    <w:rsid w:val="00D204DD"/>
+    <w:rPr>
+      <w:rFonts w:ascii="Times New Roman" w:eastAsia="Calibri" w:hAnsi="Times New Roman" w:cs="Times New Roman"/>
+      <w:sz w:val="20"/>
+      <w:szCs w:val="20"/>
+    </w:rPr>
   </w:style>
   <w:style w:type="character" w:customStyle="1" w:styleId="Heading3Char">
     <w:name w:val="Heading 3 Char"/>
@@ -1853,28 +4205,22 @@
   <w:style w:type="paragraph" w:customStyle="1" w:styleId="Abstract">
     <w:name w:val="Abstract"/>
     <w:basedOn w:val="Normal"/>
-    <w:next w:val="BodyText"/>
     <w:qFormat/>
-    <w:rsid w:val="00015D13"/>
+    <w:rsid w:val="00D204DD"/>
     <w:pPr>
-      <w:keepNext/>
-      <w:keepLines/>
-      <w:spacing w:before="300" w:after="300"/>
+      <w:spacing w:before="120"/>
     </w:pPr>
     <w:rPr>
-      <w:sz w:val="20"/>
-      <w:szCs w:val="20"/>
+      <w:rFonts w:eastAsia="Times New Roman"/>
+      <w:sz w:val="24"/>
+      <w:szCs w:val="24"/>
     </w:rPr>
   </w:style>
   <w:style w:type="character" w:styleId="Hyperlink">
     <w:name w:val="Hyperlink"/>
-    <w:basedOn w:val="DefaultParagraphFont"/>
-    <w:uiPriority w:val="99"/>
-    <w:semiHidden/>
-    <w:unhideWhenUsed/>
-    <w:rsid w:val="00A576C2"/>
-    <w:rPr>
-      <w:color w:val="0563C1"/>
+    <w:rsid w:val="00D204DD"/>
+    <w:rPr>
+      <w:color w:val="0000FF"/>
       <w:u w:val="single"/>
     </w:rPr>
   </w:style>
@@ -1884,9 +4230,9 @@
     <w:uiPriority w:val="99"/>
     <w:semiHidden/>
     <w:unhideWhenUsed/>
-    <w:rsid w:val="00A576C2"/>
-    <w:rPr>
-      <w:color w:val="954F72"/>
+    <w:rsid w:val="00D204DD"/>
+    <w:rPr>
+      <w:color w:val="954F72" w:themeColor="followedHyperlink"/>
       <w:u w:val="single"/>
     </w:rPr>
   </w:style>
@@ -1898,7 +4244,287 @@
       <w:spacing w:before="100" w:beforeAutospacing="1" w:after="100" w:afterAutospacing="1"/>
     </w:pPr>
     <w:rPr>
-      <w:rFonts w:ascii="Times New Roman" w:eastAsia="Times New Roman" w:hAnsi="Times New Roman" w:cs="Times New Roman"/>
+      <w:rFonts w:eastAsia="Times New Roman"/>
+    </w:rPr>
+  </w:style>
+  <w:style w:type="character" w:styleId="LineNumber">
+    <w:name w:val="line number"/>
+    <w:basedOn w:val="DefaultParagraphFont"/>
+    <w:uiPriority w:val="99"/>
+    <w:semiHidden/>
+    <w:unhideWhenUsed/>
+    <w:rsid w:val="00D204DD"/>
+  </w:style>
+  <w:style w:type="paragraph" w:customStyle="1" w:styleId="Reference">
+    <w:name w:val="Reference"/>
+    <w:basedOn w:val="Normal"/>
+    <w:rsid w:val="00D204DD"/>
+    <w:pPr>
+      <w:spacing w:before="120"/>
+      <w:ind w:left="720" w:hanging="720"/>
+    </w:pPr>
+    <w:rPr>
+      <w:rFonts w:eastAsia="Times New Roman"/>
+      <w:sz w:val="24"/>
+      <w:szCs w:val="24"/>
+    </w:rPr>
+  </w:style>
+  <w:style w:type="paragraph" w:customStyle="1" w:styleId="Heading-Secondary">
+    <w:name w:val="Heading-Secondary"/>
+    <w:basedOn w:val="Heading-Main"/>
+    <w:qFormat/>
+    <w:rsid w:val="00D204DD"/>
+    <w:pPr>
+      <w:ind w:left="720"/>
+    </w:pPr>
+    <w:rPr>
+      <w:b w:val="0"/>
+    </w:rPr>
+  </w:style>
+  <w:style w:type="paragraph" w:customStyle="1" w:styleId="Authors">
+    <w:name w:val="Authors"/>
+    <w:basedOn w:val="Normal"/>
+    <w:rsid w:val="00D204DD"/>
+    <w:pPr>
+      <w:spacing w:before="120" w:after="360"/>
+    </w:pPr>
+    <w:rPr>
+      <w:rFonts w:eastAsia="Times New Roman"/>
+      <w:b/>
+      <w:sz w:val="24"/>
+      <w:szCs w:val="24"/>
+    </w:rPr>
+  </w:style>
+  <w:style w:type="paragraph" w:customStyle="1" w:styleId="Text">
+    <w:name w:val="Text"/>
+    <w:basedOn w:val="Normal"/>
+    <w:rsid w:val="00D204DD"/>
+    <w:pPr>
+      <w:spacing w:before="120"/>
+      <w:ind w:firstLine="720"/>
+    </w:pPr>
+    <w:rPr>
+      <w:rFonts w:eastAsia="Times New Roman"/>
+      <w:sz w:val="24"/>
+      <w:szCs w:val="24"/>
+    </w:rPr>
+  </w:style>
+  <w:style w:type="paragraph" w:customStyle="1" w:styleId="FigureorTableCaption">
+    <w:name w:val="Figure or Table Caption"/>
+    <w:basedOn w:val="Normal"/>
+    <w:rsid w:val="00D204DD"/>
+    <w:pPr>
+      <w:keepNext/>
+      <w:spacing w:before="240"/>
+      <w:outlineLvl w:val="0"/>
+    </w:pPr>
+    <w:rPr>
+      <w:rFonts w:eastAsia="Times New Roman"/>
+      <w:kern w:val="28"/>
+      <w:sz w:val="24"/>
+      <w:szCs w:val="24"/>
+    </w:rPr>
+  </w:style>
+  <w:style w:type="paragraph" w:customStyle="1" w:styleId="Heading-Main">
+    <w:name w:val="Heading-Main"/>
+    <w:basedOn w:val="Normal"/>
+    <w:rsid w:val="00D204DD"/>
+    <w:pPr>
+      <w:keepNext/>
+      <w:spacing w:before="240" w:after="120"/>
+      <w:outlineLvl w:val="0"/>
+    </w:pPr>
+    <w:rPr>
+      <w:rFonts w:eastAsia="Times New Roman"/>
+      <w:b/>
+      <w:bCs/>
+      <w:kern w:val="28"/>
+      <w:sz w:val="24"/>
+      <w:szCs w:val="24"/>
+    </w:rPr>
+  </w:style>
+  <w:style w:type="paragraph" w:customStyle="1" w:styleId="Affiliation">
+    <w:name w:val="Affiliation"/>
+    <w:basedOn w:val="Text"/>
+    <w:qFormat/>
+    <w:rsid w:val="00D204DD"/>
+    <w:pPr>
+      <w:ind w:firstLine="0"/>
+    </w:pPr>
+  </w:style>
+  <w:style w:type="paragraph" w:customStyle="1" w:styleId="KeyPoints">
+    <w:name w:val="Key Points"/>
+    <w:basedOn w:val="Normal"/>
+    <w:rsid w:val="00D204DD"/>
+    <w:pPr>
+      <w:spacing w:before="120"/>
+    </w:pPr>
+    <w:rPr>
+      <w:rFonts w:eastAsia="Times New Roman"/>
+      <w:sz w:val="24"/>
+      <w:szCs w:val="24"/>
+    </w:rPr>
+  </w:style>
+  <w:style w:type="paragraph" w:customStyle="1" w:styleId="Note">
+    <w:name w:val="Note"/>
+    <w:basedOn w:val="Normal"/>
+    <w:qFormat/>
+    <w:rsid w:val="00D204DD"/>
+    <w:pPr>
+      <w:spacing w:before="240" w:after="240"/>
+    </w:pPr>
+    <w:rPr>
+      <w:color w:val="00B0F0"/>
+    </w:rPr>
+  </w:style>
+  <w:style w:type="paragraph" w:styleId="NormalWeb">
+    <w:name w:val="Normal (Web)"/>
+    <w:basedOn w:val="Normal"/>
+    <w:uiPriority w:val="99"/>
+    <w:semiHidden/>
+    <w:unhideWhenUsed/>
+    <w:rsid w:val="00D204DD"/>
+    <w:rPr>
+      <w:sz w:val="24"/>
+      <w:szCs w:val="24"/>
+    </w:rPr>
+  </w:style>
+  <w:style w:type="paragraph" w:styleId="Footer">
+    <w:name w:val="footer"/>
+    <w:basedOn w:val="Normal"/>
+    <w:link w:val="FooterChar"/>
+    <w:uiPriority w:val="99"/>
+    <w:unhideWhenUsed/>
+    <w:rsid w:val="00D204DD"/>
+    <w:pPr>
+      <w:tabs>
+        <w:tab w:val="center" w:pos="4680"/>
+        <w:tab w:val="right" w:pos="9360"/>
+      </w:tabs>
+    </w:pPr>
+  </w:style>
+  <w:style w:type="character" w:customStyle="1" w:styleId="FooterChar">
+    <w:name w:val="Footer Char"/>
+    <w:basedOn w:val="DefaultParagraphFont"/>
+    <w:link w:val="Footer"/>
+    <w:uiPriority w:val="99"/>
+    <w:rsid w:val="00D204DD"/>
+    <w:rPr>
+      <w:rFonts w:ascii="Times New Roman" w:eastAsia="Calibri" w:hAnsi="Times New Roman" w:cs="Times New Roman"/>
+      <w:sz w:val="20"/>
+      <w:szCs w:val="20"/>
+    </w:rPr>
+  </w:style>
+  <w:style w:type="paragraph" w:styleId="ListParagraph">
+    <w:name w:val="List Paragraph"/>
+    <w:basedOn w:val="Normal"/>
+    <w:uiPriority w:val="34"/>
+    <w:qFormat/>
+    <w:rsid w:val="00D204DD"/>
+    <w:pPr>
+      <w:spacing w:after="200"/>
+      <w:ind w:left="720"/>
+      <w:contextualSpacing/>
+    </w:pPr>
+    <w:rPr>
+      <w:rFonts w:asciiTheme="minorHAnsi" w:eastAsiaTheme="minorEastAsia" w:hAnsiTheme="minorHAnsi" w:cstheme="minorBidi"/>
+      <w:sz w:val="24"/>
+      <w:szCs w:val="24"/>
+      <w:lang w:eastAsia="ja-JP"/>
+    </w:rPr>
+  </w:style>
+  <w:style w:type="character" w:styleId="UnresolvedMention">
+    <w:name w:val="Unresolved Mention"/>
+    <w:basedOn w:val="DefaultParagraphFont"/>
+    <w:uiPriority w:val="99"/>
+    <w:rsid w:val="00D204DD"/>
+    <w:rPr>
+      <w:color w:val="808080"/>
+      <w:shd w:val="clear" w:color="auto" w:fill="E6E6E6"/>
+    </w:rPr>
+  </w:style>
+  <w:style w:type="paragraph" w:styleId="BalloonText">
+    <w:name w:val="Balloon Text"/>
+    <w:basedOn w:val="Normal"/>
+    <w:link w:val="BalloonTextChar"/>
+    <w:uiPriority w:val="99"/>
+    <w:semiHidden/>
+    <w:unhideWhenUsed/>
+    <w:rsid w:val="00D204DD"/>
+    <w:rPr>
+      <w:rFonts w:ascii="Segoe UI" w:hAnsi="Segoe UI" w:cs="Segoe UI"/>
+      <w:sz w:val="18"/>
+      <w:szCs w:val="18"/>
+    </w:rPr>
+  </w:style>
+  <w:style w:type="character" w:customStyle="1" w:styleId="BalloonTextChar">
+    <w:name w:val="Balloon Text Char"/>
+    <w:basedOn w:val="DefaultParagraphFont"/>
+    <w:link w:val="BalloonText"/>
+    <w:uiPriority w:val="99"/>
+    <w:semiHidden/>
+    <w:rsid w:val="00D204DD"/>
+    <w:rPr>
+      <w:rFonts w:ascii="Segoe UI" w:eastAsia="Calibri" w:hAnsi="Segoe UI" w:cs="Segoe UI"/>
+      <w:sz w:val="18"/>
+      <w:szCs w:val="18"/>
+    </w:rPr>
+  </w:style>
+  <w:style w:type="character" w:styleId="Emphasis">
+    <w:name w:val="Emphasis"/>
+    <w:basedOn w:val="DefaultParagraphFont"/>
+    <w:uiPriority w:val="20"/>
+    <w:qFormat/>
+    <w:rsid w:val="00D204DD"/>
+    <w:rPr>
+      <w:i/>
+      <w:iCs/>
+    </w:rPr>
+  </w:style>
+  <w:style w:type="character" w:customStyle="1" w:styleId="Heading7Char">
+    <w:name w:val="Heading 7 Char"/>
+    <w:basedOn w:val="DefaultParagraphFont"/>
+    <w:link w:val="Heading7"/>
+    <w:uiPriority w:val="9"/>
+    <w:semiHidden/>
+    <w:rsid w:val="00D204DD"/>
+    <w:rPr>
+      <w:rFonts w:asciiTheme="majorHAnsi" w:eastAsiaTheme="majorEastAsia" w:hAnsiTheme="majorHAnsi" w:cstheme="majorBidi"/>
+      <w:i/>
+      <w:iCs/>
+      <w:color w:val="1F3763" w:themeColor="accent1" w:themeShade="7F"/>
+      <w:sz w:val="20"/>
+      <w:szCs w:val="20"/>
+    </w:rPr>
+  </w:style>
+  <w:style w:type="character" w:customStyle="1" w:styleId="Heading8Char">
+    <w:name w:val="Heading 8 Char"/>
+    <w:basedOn w:val="DefaultParagraphFont"/>
+    <w:link w:val="Heading8"/>
+    <w:uiPriority w:val="9"/>
+    <w:semiHidden/>
+    <w:rsid w:val="00D204DD"/>
+    <w:rPr>
+      <w:rFonts w:asciiTheme="majorHAnsi" w:eastAsiaTheme="majorEastAsia" w:hAnsiTheme="majorHAnsi" w:cstheme="majorBidi"/>
+      <w:color w:val="272727" w:themeColor="text1" w:themeTint="D8"/>
+      <w:sz w:val="21"/>
+      <w:szCs w:val="21"/>
+    </w:rPr>
+  </w:style>
+  <w:style w:type="character" w:customStyle="1" w:styleId="Heading9Char">
+    <w:name w:val="Heading 9 Char"/>
+    <w:basedOn w:val="DefaultParagraphFont"/>
+    <w:link w:val="Heading9"/>
+    <w:uiPriority w:val="9"/>
+    <w:semiHidden/>
+    <w:rsid w:val="00D204DD"/>
+    <w:rPr>
+      <w:rFonts w:asciiTheme="majorHAnsi" w:eastAsiaTheme="majorEastAsia" w:hAnsiTheme="majorHAnsi" w:cstheme="majorBidi"/>
+      <w:i/>
+      <w:iCs/>
+      <w:color w:val="272727" w:themeColor="text1" w:themeTint="D8"/>
+      <w:sz w:val="21"/>
+      <w:szCs w:val="21"/>
     </w:rPr>
   </w:style>
 </w:styles>

</xml_diff>